<commit_message>
add note about git rebase and merge
</commit_message>
<xml_diff>
--- a/Git/git基本操作.docx
+++ b/Git/git基本操作.docx
@@ -335,15 +335,7 @@
         <w:t>的缩写）</w:t>
       </w:r>
     </w:p>
-    <w:p>
-      <w:pPr>
-        <w:rPr>
-          <w:rFonts w:hint="eastAsia"/>
-        </w:rPr>
-      </w:pPr>
-      <w:bookmarkStart w:id="0" w:name="_GoBack"/>
-      <w:bookmarkEnd w:id="0"/>
-    </w:p>
+    <w:p/>
     <w:p>
       <w:r>
         <w:rPr>
@@ -1619,7 +1611,7 @@
                     <pic:cNvPicPr/>
                   </pic:nvPicPr>
                   <pic:blipFill>
-                    <a:blip r:embed="rId6"/>
+                    <a:blip r:embed="rId7"/>
                     <a:stretch>
                       <a:fillRect/>
                     </a:stretch>
@@ -1739,6 +1731,2149 @@
         <w:t>branchname&gt;</w:t>
       </w:r>
     </w:p>
+    <w:p/>
+    <w:p>
+      <w:pPr>
+        <w:rPr>
+          <w:rFonts w:hint="eastAsia"/>
+        </w:rPr>
+      </w:pPr>
+      <w:r>
+        <w:rPr>
+          <w:rFonts w:hint="eastAsia"/>
+        </w:rPr>
+        <w:t>9.merge</w:t>
+      </w:r>
+      <w:r>
+        <w:t xml:space="preserve"> </w:t>
+      </w:r>
+      <w:r>
+        <w:rPr>
+          <w:rFonts w:hint="eastAsia"/>
+        </w:rPr>
+        <w:t>和 rebase</w:t>
+      </w:r>
+      <w:bookmarkStart w:id="0" w:name="_GoBack"/>
+      <w:bookmarkEnd w:id="0"/>
+    </w:p>
+    <w:p>
+      <w:pPr>
+        <w:widowControl/>
+        <w:shd w:val="clear" w:color="auto" w:fill="FFFFFF"/>
+        <w:wordWrap w:val="0"/>
+        <w:spacing w:after="240" w:line="390" w:lineRule="atLeast"/>
+        <w:rPr>
+          <w:rFonts w:ascii="Arial" w:eastAsia="宋体" w:hAnsi="Arial" w:cs="Arial"/>
+          <w:color w:val="4F4F4F"/>
+          <w:kern w:val="0"/>
+          <w:sz w:val="24"/>
+          <w:szCs w:val="24"/>
+        </w:rPr>
+      </w:pPr>
+      <w:r>
+        <w:rPr>
+          <w:rFonts w:ascii="Arial" w:eastAsia="宋体" w:hAnsi="Arial" w:cs="Arial"/>
+          <w:color w:val="4F4F4F"/>
+          <w:kern w:val="0"/>
+          <w:sz w:val="24"/>
+          <w:szCs w:val="24"/>
+        </w:rPr>
+        <w:t>例如现在有两个分支</w:t>
+      </w:r>
+      <w:r>
+        <w:rPr>
+          <w:rFonts w:ascii="Arial" w:eastAsia="宋体" w:hAnsi="Arial" w:cs="Arial"/>
+          <w:color w:val="4F4F4F"/>
+          <w:kern w:val="0"/>
+          <w:sz w:val="24"/>
+          <w:szCs w:val="24"/>
+        </w:rPr>
+        <w:t xml:space="preserve"> master </w:t>
+      </w:r>
+      <w:r>
+        <w:rPr>
+          <w:rFonts w:ascii="Arial" w:eastAsia="宋体" w:hAnsi="Arial" w:cs="Arial"/>
+          <w:color w:val="4F4F4F"/>
+          <w:kern w:val="0"/>
+          <w:sz w:val="24"/>
+          <w:szCs w:val="24"/>
+        </w:rPr>
+        <w:t>和</w:t>
+      </w:r>
+      <w:r>
+        <w:rPr>
+          <w:rFonts w:ascii="Arial" w:eastAsia="宋体" w:hAnsi="Arial" w:cs="Arial"/>
+          <w:color w:val="4F4F4F"/>
+          <w:kern w:val="0"/>
+          <w:sz w:val="24"/>
+          <w:szCs w:val="24"/>
+        </w:rPr>
+        <w:t xml:space="preserve"> feature, </w:t>
+      </w:r>
+      <w:r>
+        <w:rPr>
+          <w:rFonts w:ascii="Arial" w:eastAsia="宋体" w:hAnsi="Arial" w:cs="Arial"/>
+          <w:color w:val="4F4F4F"/>
+          <w:kern w:val="0"/>
+          <w:sz w:val="24"/>
+          <w:szCs w:val="24"/>
+        </w:rPr>
+        <w:t>你在</w:t>
+      </w:r>
+      <w:r>
+        <w:rPr>
+          <w:rFonts w:ascii="Arial" w:eastAsia="宋体" w:hAnsi="Arial" w:cs="Arial"/>
+          <w:color w:val="4F4F4F"/>
+          <w:kern w:val="0"/>
+          <w:sz w:val="24"/>
+          <w:szCs w:val="24"/>
+        </w:rPr>
+        <w:t xml:space="preserve"> feature </w:t>
+      </w:r>
+      <w:r>
+        <w:rPr>
+          <w:rFonts w:ascii="Arial" w:eastAsia="宋体" w:hAnsi="Arial" w:cs="Arial"/>
+          <w:color w:val="4F4F4F"/>
+          <w:kern w:val="0"/>
+          <w:sz w:val="24"/>
+          <w:szCs w:val="24"/>
+        </w:rPr>
+        <w:t>分支上进行了实验，这时候有个另外的人在</w:t>
+      </w:r>
+      <w:r>
+        <w:rPr>
+          <w:rFonts w:ascii="Arial" w:eastAsia="宋体" w:hAnsi="Arial" w:cs="Arial"/>
+          <w:color w:val="4F4F4F"/>
+          <w:kern w:val="0"/>
+          <w:sz w:val="24"/>
+          <w:szCs w:val="24"/>
+        </w:rPr>
+        <w:t xml:space="preserve"> master </w:t>
+      </w:r>
+      <w:r>
+        <w:rPr>
+          <w:rFonts w:ascii="Arial" w:eastAsia="宋体" w:hAnsi="Arial" w:cs="Arial"/>
+          <w:color w:val="4F4F4F"/>
+          <w:kern w:val="0"/>
+          <w:sz w:val="24"/>
+          <w:szCs w:val="24"/>
+        </w:rPr>
+        <w:t>分支上进行了新的提交。那么你需要将</w:t>
+      </w:r>
+      <w:r>
+        <w:rPr>
+          <w:rFonts w:ascii="Arial" w:eastAsia="宋体" w:hAnsi="Arial" w:cs="Arial"/>
+          <w:color w:val="4F4F4F"/>
+          <w:kern w:val="0"/>
+          <w:sz w:val="24"/>
+          <w:szCs w:val="24"/>
+        </w:rPr>
+        <w:t xml:space="preserve"> master</w:t>
+      </w:r>
+      <w:r>
+        <w:rPr>
+          <w:rFonts w:ascii="Arial" w:eastAsia="宋体" w:hAnsi="Arial" w:cs="Arial"/>
+          <w:color w:val="4F4F4F"/>
+          <w:kern w:val="0"/>
+          <w:sz w:val="24"/>
+          <w:szCs w:val="24"/>
+        </w:rPr>
+        <w:t>上别人的修改应用到</w:t>
+      </w:r>
+      <w:r>
+        <w:rPr>
+          <w:rFonts w:ascii="Arial" w:eastAsia="宋体" w:hAnsi="Arial" w:cs="Arial"/>
+          <w:color w:val="4F4F4F"/>
+          <w:kern w:val="0"/>
+          <w:sz w:val="24"/>
+          <w:szCs w:val="24"/>
+        </w:rPr>
+        <w:t xml:space="preserve"> feature </w:t>
+      </w:r>
+      <w:r>
+        <w:rPr>
+          <w:rFonts w:ascii="Arial" w:eastAsia="宋体" w:hAnsi="Arial" w:cs="Arial"/>
+          <w:color w:val="4F4F4F"/>
+          <w:kern w:val="0"/>
+          <w:sz w:val="24"/>
+          <w:szCs w:val="24"/>
+        </w:rPr>
+        <w:t>分支上。</w:t>
+      </w:r>
+    </w:p>
+    <w:p>
+      <w:pPr>
+        <w:widowControl/>
+        <w:shd w:val="clear" w:color="auto" w:fill="FFFFFF"/>
+        <w:wordWrap w:val="0"/>
+        <w:spacing w:after="240" w:line="390" w:lineRule="atLeast"/>
+        <w:rPr>
+          <w:rFonts w:ascii="Arial" w:eastAsia="宋体" w:hAnsi="Arial" w:cs="Arial"/>
+          <w:color w:val="4F4F4F"/>
+          <w:kern w:val="0"/>
+          <w:sz w:val="24"/>
+          <w:szCs w:val="24"/>
+        </w:rPr>
+      </w:pPr>
+      <w:r>
+        <w:rPr>
+          <w:rFonts w:ascii="Arial" w:eastAsia="宋体" w:hAnsi="Arial" w:cs="Arial"/>
+          <w:color w:val="4F4F4F"/>
+          <w:kern w:val="0"/>
+          <w:sz w:val="24"/>
+          <w:szCs w:val="24"/>
+        </w:rPr>
+        <w:t>方法</w:t>
+      </w:r>
+      <w:r>
+        <w:rPr>
+          <w:rFonts w:ascii="Arial" w:eastAsia="宋体" w:hAnsi="Arial" w:cs="Arial"/>
+          <w:color w:val="4F4F4F"/>
+          <w:kern w:val="0"/>
+          <w:sz w:val="24"/>
+          <w:szCs w:val="24"/>
+        </w:rPr>
+        <w:t>1</w:t>
+      </w:r>
+      <w:r>
+        <w:rPr>
+          <w:rFonts w:ascii="Arial" w:eastAsia="宋体" w:hAnsi="Arial" w:cs="Arial"/>
+          <w:color w:val="4F4F4F"/>
+          <w:kern w:val="0"/>
+          <w:sz w:val="24"/>
+          <w:szCs w:val="24"/>
+        </w:rPr>
+        <w:t>：</w:t>
+      </w:r>
+      <w:r>
+        <w:rPr>
+          <w:rFonts w:ascii="Arial" w:eastAsia="宋体" w:hAnsi="Arial" w:cs="Arial"/>
+          <w:color w:val="4F4F4F"/>
+          <w:kern w:val="0"/>
+          <w:sz w:val="24"/>
+          <w:szCs w:val="24"/>
+        </w:rPr>
+        <w:t xml:space="preserve"> merge</w:t>
+      </w:r>
+    </w:p>
+    <w:p>
+      <w:pPr>
+        <w:widowControl/>
+        <w:shd w:val="clear" w:color="auto" w:fill="F6F8FA"/>
+        <w:tabs>
+          <w:tab w:val="left" w:pos="916"/>
+          <w:tab w:val="left" w:pos="1832"/>
+          <w:tab w:val="left" w:pos="2748"/>
+          <w:tab w:val="left" w:pos="3664"/>
+          <w:tab w:val="left" w:pos="4580"/>
+          <w:tab w:val="left" w:pos="5496"/>
+          <w:tab w:val="left" w:pos="6412"/>
+          <w:tab w:val="left" w:pos="7328"/>
+          <w:tab w:val="left" w:pos="8244"/>
+          <w:tab w:val="left" w:pos="9160"/>
+          <w:tab w:val="left" w:pos="10076"/>
+          <w:tab w:val="left" w:pos="10992"/>
+          <w:tab w:val="left" w:pos="11908"/>
+          <w:tab w:val="left" w:pos="12824"/>
+          <w:tab w:val="left" w:pos="13740"/>
+          <w:tab w:val="left" w:pos="14656"/>
+        </w:tabs>
+        <w:wordWrap w:val="0"/>
+        <w:spacing w:after="360" w:line="330" w:lineRule="atLeast"/>
+        <w:jc w:val="left"/>
+        <w:rPr>
+          <w:rFonts w:ascii="Consolas" w:eastAsia="宋体" w:hAnsi="Consolas" w:cs="宋体"/>
+          <w:color w:val="000000"/>
+          <w:kern w:val="0"/>
+          <w:szCs w:val="21"/>
+          <w:shd w:val="clear" w:color="auto" w:fill="F6F8FA"/>
+        </w:rPr>
+      </w:pPr>
+      <w:r>
+        <w:rPr>
+          <w:rFonts w:ascii="Consolas" w:eastAsia="宋体" w:hAnsi="Consolas" w:cs="宋体"/>
+          <w:color w:val="000000"/>
+          <w:kern w:val="0"/>
+          <w:szCs w:val="21"/>
+          <w:shd w:val="clear" w:color="auto" w:fill="F6F8FA"/>
+        </w:rPr>
+        <w:t>git checkout feature</w:t>
+      </w:r>
+    </w:p>
+    <w:p>
+      <w:pPr>
+        <w:widowControl/>
+        <w:shd w:val="clear" w:color="auto" w:fill="F6F8FA"/>
+        <w:tabs>
+          <w:tab w:val="left" w:pos="916"/>
+          <w:tab w:val="left" w:pos="1832"/>
+          <w:tab w:val="left" w:pos="2748"/>
+          <w:tab w:val="left" w:pos="3664"/>
+          <w:tab w:val="left" w:pos="4580"/>
+          <w:tab w:val="left" w:pos="5496"/>
+          <w:tab w:val="left" w:pos="6412"/>
+          <w:tab w:val="left" w:pos="7328"/>
+          <w:tab w:val="left" w:pos="8244"/>
+          <w:tab w:val="left" w:pos="9160"/>
+          <w:tab w:val="left" w:pos="10076"/>
+          <w:tab w:val="left" w:pos="10992"/>
+          <w:tab w:val="left" w:pos="11908"/>
+          <w:tab w:val="left" w:pos="12824"/>
+          <w:tab w:val="left" w:pos="13740"/>
+          <w:tab w:val="left" w:pos="14656"/>
+        </w:tabs>
+        <w:wordWrap w:val="0"/>
+        <w:spacing w:after="360" w:line="330" w:lineRule="atLeast"/>
+        <w:jc w:val="left"/>
+        <w:rPr>
+          <w:rFonts w:ascii="Consolas" w:eastAsia="宋体" w:hAnsi="Consolas" w:cs="宋体"/>
+          <w:color w:val="000000"/>
+          <w:kern w:val="0"/>
+          <w:szCs w:val="21"/>
+          <w:shd w:val="clear" w:color="auto" w:fill="F6F8FA"/>
+        </w:rPr>
+      </w:pPr>
+      <w:r>
+        <w:rPr>
+          <w:rFonts w:ascii="Consolas" w:eastAsia="宋体" w:hAnsi="Consolas" w:cs="宋体"/>
+          <w:color w:val="000000"/>
+          <w:kern w:val="0"/>
+          <w:szCs w:val="21"/>
+          <w:shd w:val="clear" w:color="auto" w:fill="F6F8FA"/>
+        </w:rPr>
+        <w:t xml:space="preserve">git </w:t>
+      </w:r>
+      <w:r>
+        <w:rPr>
+          <w:rFonts w:ascii="Consolas" w:eastAsia="宋体" w:hAnsi="Consolas" w:cs="宋体"/>
+          <w:color w:val="4F4F4F"/>
+          <w:kern w:val="0"/>
+          <w:szCs w:val="21"/>
+          <w:shd w:val="clear" w:color="auto" w:fill="F6F8FA"/>
+        </w:rPr>
+        <w:t>merge</w:t>
+      </w:r>
+      <w:r>
+        <w:rPr>
+          <w:rFonts w:ascii="Consolas" w:eastAsia="宋体" w:hAnsi="Consolas" w:cs="宋体"/>
+          <w:color w:val="000000"/>
+          <w:kern w:val="0"/>
+          <w:szCs w:val="21"/>
+          <w:shd w:val="clear" w:color="auto" w:fill="F6F8FA"/>
+        </w:rPr>
+        <w:t xml:space="preserve"> master</w:t>
+      </w:r>
+    </w:p>
+    <w:p>
+      <w:pPr>
+        <w:widowControl/>
+        <w:shd w:val="clear" w:color="auto" w:fill="F6F8FA"/>
+        <w:tabs>
+          <w:tab w:val="left" w:pos="916"/>
+          <w:tab w:val="left" w:pos="1832"/>
+          <w:tab w:val="left" w:pos="2748"/>
+          <w:tab w:val="left" w:pos="3664"/>
+          <w:tab w:val="left" w:pos="4580"/>
+          <w:tab w:val="left" w:pos="5496"/>
+          <w:tab w:val="left" w:pos="6412"/>
+          <w:tab w:val="left" w:pos="7328"/>
+          <w:tab w:val="left" w:pos="8244"/>
+          <w:tab w:val="left" w:pos="9160"/>
+          <w:tab w:val="left" w:pos="10076"/>
+          <w:tab w:val="left" w:pos="10992"/>
+          <w:tab w:val="left" w:pos="11908"/>
+          <w:tab w:val="left" w:pos="12824"/>
+          <w:tab w:val="left" w:pos="13740"/>
+          <w:tab w:val="left" w:pos="14656"/>
+        </w:tabs>
+        <w:wordWrap w:val="0"/>
+        <w:spacing w:after="360" w:line="330" w:lineRule="atLeast"/>
+        <w:jc w:val="left"/>
+        <w:rPr>
+          <w:rFonts w:ascii="Consolas" w:eastAsia="宋体" w:hAnsi="Consolas" w:cs="宋体"/>
+          <w:color w:val="000000"/>
+          <w:kern w:val="0"/>
+          <w:szCs w:val="21"/>
+          <w:shd w:val="clear" w:color="auto" w:fill="F6F8FA"/>
+        </w:rPr>
+      </w:pPr>
+    </w:p>
+    <w:p>
+      <w:pPr>
+        <w:widowControl/>
+        <w:shd w:val="clear" w:color="auto" w:fill="F6F8FA"/>
+        <w:tabs>
+          <w:tab w:val="left" w:pos="916"/>
+          <w:tab w:val="left" w:pos="1832"/>
+          <w:tab w:val="left" w:pos="2748"/>
+          <w:tab w:val="left" w:pos="3664"/>
+          <w:tab w:val="left" w:pos="4580"/>
+          <w:tab w:val="left" w:pos="5496"/>
+          <w:tab w:val="left" w:pos="6412"/>
+          <w:tab w:val="left" w:pos="7328"/>
+          <w:tab w:val="left" w:pos="8244"/>
+          <w:tab w:val="left" w:pos="9160"/>
+          <w:tab w:val="left" w:pos="10076"/>
+          <w:tab w:val="left" w:pos="10992"/>
+          <w:tab w:val="left" w:pos="11908"/>
+          <w:tab w:val="left" w:pos="12824"/>
+          <w:tab w:val="left" w:pos="13740"/>
+          <w:tab w:val="left" w:pos="14656"/>
+        </w:tabs>
+        <w:wordWrap w:val="0"/>
+        <w:spacing w:after="360" w:line="330" w:lineRule="atLeast"/>
+        <w:jc w:val="left"/>
+        <w:rPr>
+          <w:rFonts w:ascii="Consolas" w:eastAsia="宋体" w:hAnsi="Consolas" w:cs="宋体"/>
+          <w:color w:val="000000"/>
+          <w:kern w:val="0"/>
+          <w:szCs w:val="21"/>
+          <w:shd w:val="clear" w:color="auto" w:fill="F6F8FA"/>
+        </w:rPr>
+      </w:pPr>
+      <w:r>
+        <w:rPr>
+          <w:rFonts w:ascii="Consolas" w:eastAsia="宋体" w:hAnsi="Consolas" w:cs="宋体"/>
+          <w:color w:val="880000"/>
+          <w:kern w:val="0"/>
+          <w:szCs w:val="21"/>
+          <w:shd w:val="clear" w:color="auto" w:fill="F6F8FA"/>
+        </w:rPr>
+        <w:t xml:space="preserve"># </w:t>
+      </w:r>
+      <w:r>
+        <w:rPr>
+          <w:rFonts w:ascii="Consolas" w:eastAsia="宋体" w:hAnsi="Consolas" w:cs="宋体"/>
+          <w:color w:val="880000"/>
+          <w:kern w:val="0"/>
+          <w:szCs w:val="21"/>
+          <w:shd w:val="clear" w:color="auto" w:fill="F6F8FA"/>
+        </w:rPr>
+        <w:t>或者直接指定两个分支：</w:t>
+      </w:r>
+    </w:p>
+    <w:p>
+      <w:pPr>
+        <w:widowControl/>
+        <w:shd w:val="clear" w:color="auto" w:fill="F6F8FA"/>
+        <w:tabs>
+          <w:tab w:val="left" w:pos="916"/>
+          <w:tab w:val="left" w:pos="1832"/>
+          <w:tab w:val="left" w:pos="2748"/>
+          <w:tab w:val="left" w:pos="3664"/>
+          <w:tab w:val="left" w:pos="4580"/>
+          <w:tab w:val="left" w:pos="5496"/>
+          <w:tab w:val="left" w:pos="6412"/>
+          <w:tab w:val="left" w:pos="7328"/>
+          <w:tab w:val="left" w:pos="8244"/>
+          <w:tab w:val="left" w:pos="9160"/>
+          <w:tab w:val="left" w:pos="10076"/>
+          <w:tab w:val="left" w:pos="10992"/>
+          <w:tab w:val="left" w:pos="11908"/>
+          <w:tab w:val="left" w:pos="12824"/>
+          <w:tab w:val="left" w:pos="13740"/>
+          <w:tab w:val="left" w:pos="14656"/>
+        </w:tabs>
+        <w:wordWrap w:val="0"/>
+        <w:spacing w:after="360" w:line="330" w:lineRule="atLeast"/>
+        <w:jc w:val="left"/>
+        <w:rPr>
+          <w:rFonts w:ascii="Consolas" w:eastAsia="宋体" w:hAnsi="Consolas" w:cs="宋体"/>
+          <w:color w:val="000000"/>
+          <w:kern w:val="0"/>
+          <w:szCs w:val="21"/>
+        </w:rPr>
+      </w:pPr>
+      <w:r>
+        <w:rPr>
+          <w:rFonts w:ascii="Consolas" w:eastAsia="宋体" w:hAnsi="Consolas" w:cs="宋体"/>
+          <w:color w:val="000000"/>
+          <w:kern w:val="0"/>
+          <w:szCs w:val="21"/>
+          <w:shd w:val="clear" w:color="auto" w:fill="F6F8FA"/>
+        </w:rPr>
+        <w:t xml:space="preserve">git </w:t>
+      </w:r>
+      <w:r>
+        <w:rPr>
+          <w:rFonts w:ascii="Consolas" w:eastAsia="宋体" w:hAnsi="Consolas" w:cs="宋体"/>
+          <w:color w:val="4F4F4F"/>
+          <w:kern w:val="0"/>
+          <w:szCs w:val="21"/>
+          <w:shd w:val="clear" w:color="auto" w:fill="F6F8FA"/>
+        </w:rPr>
+        <w:t>merge</w:t>
+      </w:r>
+      <w:r>
+        <w:rPr>
+          <w:rFonts w:ascii="Consolas" w:eastAsia="宋体" w:hAnsi="Consolas" w:cs="宋体"/>
+          <w:color w:val="000000"/>
+          <w:kern w:val="0"/>
+          <w:szCs w:val="21"/>
+          <w:shd w:val="clear" w:color="auto" w:fill="F6F8FA"/>
+        </w:rPr>
+        <w:t xml:space="preserve"> master feature</w:t>
+      </w:r>
+    </w:p>
+    <w:p>
+      <w:pPr>
+        <w:widowControl/>
+        <w:numPr>
+          <w:ilvl w:val="0"/>
+          <w:numId w:val="1"/>
+        </w:numPr>
+        <w:shd w:val="clear" w:color="auto" w:fill="EEF0F4"/>
+        <w:tabs>
+          <w:tab w:val="clear" w:pos="720"/>
+          <w:tab w:val="left" w:pos="916"/>
+          <w:tab w:val="left" w:pos="1832"/>
+          <w:tab w:val="left" w:pos="2748"/>
+          <w:tab w:val="left" w:pos="3664"/>
+          <w:tab w:val="left" w:pos="4580"/>
+          <w:tab w:val="left" w:pos="5496"/>
+          <w:tab w:val="left" w:pos="6412"/>
+          <w:tab w:val="left" w:pos="7328"/>
+          <w:tab w:val="left" w:pos="8244"/>
+          <w:tab w:val="left" w:pos="9160"/>
+          <w:tab w:val="left" w:pos="10076"/>
+          <w:tab w:val="left" w:pos="10992"/>
+          <w:tab w:val="left" w:pos="11908"/>
+          <w:tab w:val="left" w:pos="12824"/>
+          <w:tab w:val="left" w:pos="13740"/>
+          <w:tab w:val="left" w:pos="14656"/>
+        </w:tabs>
+        <w:wordWrap w:val="0"/>
+        <w:spacing w:line="330" w:lineRule="atLeast"/>
+        <w:ind w:left="0"/>
+        <w:jc w:val="right"/>
+        <w:rPr>
+          <w:rFonts w:ascii="Consolas" w:eastAsia="宋体" w:hAnsi="Consolas" w:cs="宋体"/>
+          <w:color w:val="999999"/>
+          <w:kern w:val="0"/>
+          <w:szCs w:val="21"/>
+        </w:rPr>
+      </w:pPr>
+      <w:r>
+        <w:rPr>
+          <w:rFonts w:ascii="Consolas" w:eastAsia="宋体" w:hAnsi="Consolas" w:cs="宋体"/>
+          <w:color w:val="999999"/>
+          <w:kern w:val="0"/>
+          <w:szCs w:val="21"/>
+        </w:rPr>
+        <w:t>1</w:t>
+      </w:r>
+    </w:p>
+    <w:p>
+      <w:pPr>
+        <w:widowControl/>
+        <w:numPr>
+          <w:ilvl w:val="0"/>
+          <w:numId w:val="1"/>
+        </w:numPr>
+        <w:shd w:val="clear" w:color="auto" w:fill="EEF0F4"/>
+        <w:tabs>
+          <w:tab w:val="clear" w:pos="720"/>
+          <w:tab w:val="left" w:pos="916"/>
+          <w:tab w:val="left" w:pos="1832"/>
+          <w:tab w:val="left" w:pos="2748"/>
+          <w:tab w:val="left" w:pos="3664"/>
+          <w:tab w:val="left" w:pos="4580"/>
+          <w:tab w:val="left" w:pos="5496"/>
+          <w:tab w:val="left" w:pos="6412"/>
+          <w:tab w:val="left" w:pos="7328"/>
+          <w:tab w:val="left" w:pos="8244"/>
+          <w:tab w:val="left" w:pos="9160"/>
+          <w:tab w:val="left" w:pos="10076"/>
+          <w:tab w:val="left" w:pos="10992"/>
+          <w:tab w:val="left" w:pos="11908"/>
+          <w:tab w:val="left" w:pos="12824"/>
+          <w:tab w:val="left" w:pos="13740"/>
+          <w:tab w:val="left" w:pos="14656"/>
+        </w:tabs>
+        <w:wordWrap w:val="0"/>
+        <w:spacing w:line="330" w:lineRule="atLeast"/>
+        <w:ind w:left="0"/>
+        <w:jc w:val="right"/>
+        <w:rPr>
+          <w:rFonts w:ascii="Consolas" w:eastAsia="宋体" w:hAnsi="Consolas" w:cs="宋体"/>
+          <w:color w:val="999999"/>
+          <w:kern w:val="0"/>
+          <w:szCs w:val="21"/>
+        </w:rPr>
+      </w:pPr>
+      <w:r>
+        <w:rPr>
+          <w:rFonts w:ascii="Consolas" w:eastAsia="宋体" w:hAnsi="Consolas" w:cs="宋体"/>
+          <w:color w:val="999999"/>
+          <w:kern w:val="0"/>
+          <w:szCs w:val="21"/>
+        </w:rPr>
+        <w:t>2</w:t>
+      </w:r>
+    </w:p>
+    <w:p>
+      <w:pPr>
+        <w:widowControl/>
+        <w:numPr>
+          <w:ilvl w:val="0"/>
+          <w:numId w:val="1"/>
+        </w:numPr>
+        <w:shd w:val="clear" w:color="auto" w:fill="EEF0F4"/>
+        <w:tabs>
+          <w:tab w:val="clear" w:pos="720"/>
+          <w:tab w:val="left" w:pos="916"/>
+          <w:tab w:val="left" w:pos="1832"/>
+          <w:tab w:val="left" w:pos="2748"/>
+          <w:tab w:val="left" w:pos="3664"/>
+          <w:tab w:val="left" w:pos="4580"/>
+          <w:tab w:val="left" w:pos="5496"/>
+          <w:tab w:val="left" w:pos="6412"/>
+          <w:tab w:val="left" w:pos="7328"/>
+          <w:tab w:val="left" w:pos="8244"/>
+          <w:tab w:val="left" w:pos="9160"/>
+          <w:tab w:val="left" w:pos="10076"/>
+          <w:tab w:val="left" w:pos="10992"/>
+          <w:tab w:val="left" w:pos="11908"/>
+          <w:tab w:val="left" w:pos="12824"/>
+          <w:tab w:val="left" w:pos="13740"/>
+          <w:tab w:val="left" w:pos="14656"/>
+        </w:tabs>
+        <w:wordWrap w:val="0"/>
+        <w:spacing w:line="330" w:lineRule="atLeast"/>
+        <w:ind w:left="0"/>
+        <w:jc w:val="right"/>
+        <w:rPr>
+          <w:rFonts w:ascii="Consolas" w:eastAsia="宋体" w:hAnsi="Consolas" w:cs="宋体"/>
+          <w:color w:val="999999"/>
+          <w:kern w:val="0"/>
+          <w:szCs w:val="21"/>
+        </w:rPr>
+      </w:pPr>
+      <w:r>
+        <w:rPr>
+          <w:rFonts w:ascii="Consolas" w:eastAsia="宋体" w:hAnsi="Consolas" w:cs="宋体"/>
+          <w:color w:val="999999"/>
+          <w:kern w:val="0"/>
+          <w:szCs w:val="21"/>
+        </w:rPr>
+        <w:t>3</w:t>
+      </w:r>
+    </w:p>
+    <w:p>
+      <w:pPr>
+        <w:widowControl/>
+        <w:numPr>
+          <w:ilvl w:val="0"/>
+          <w:numId w:val="1"/>
+        </w:numPr>
+        <w:shd w:val="clear" w:color="auto" w:fill="EEF0F4"/>
+        <w:tabs>
+          <w:tab w:val="clear" w:pos="720"/>
+          <w:tab w:val="left" w:pos="916"/>
+          <w:tab w:val="left" w:pos="1832"/>
+          <w:tab w:val="left" w:pos="2748"/>
+          <w:tab w:val="left" w:pos="3664"/>
+          <w:tab w:val="left" w:pos="4580"/>
+          <w:tab w:val="left" w:pos="5496"/>
+          <w:tab w:val="left" w:pos="6412"/>
+          <w:tab w:val="left" w:pos="7328"/>
+          <w:tab w:val="left" w:pos="8244"/>
+          <w:tab w:val="left" w:pos="9160"/>
+          <w:tab w:val="left" w:pos="10076"/>
+          <w:tab w:val="left" w:pos="10992"/>
+          <w:tab w:val="left" w:pos="11908"/>
+          <w:tab w:val="left" w:pos="12824"/>
+          <w:tab w:val="left" w:pos="13740"/>
+          <w:tab w:val="left" w:pos="14656"/>
+        </w:tabs>
+        <w:wordWrap w:val="0"/>
+        <w:spacing w:line="330" w:lineRule="atLeast"/>
+        <w:ind w:left="0"/>
+        <w:jc w:val="right"/>
+        <w:rPr>
+          <w:rFonts w:ascii="Consolas" w:eastAsia="宋体" w:hAnsi="Consolas" w:cs="宋体"/>
+          <w:color w:val="999999"/>
+          <w:kern w:val="0"/>
+          <w:szCs w:val="21"/>
+        </w:rPr>
+      </w:pPr>
+      <w:r>
+        <w:rPr>
+          <w:rFonts w:ascii="Consolas" w:eastAsia="宋体" w:hAnsi="Consolas" w:cs="宋体"/>
+          <w:color w:val="999999"/>
+          <w:kern w:val="0"/>
+          <w:szCs w:val="21"/>
+        </w:rPr>
+        <w:t>4</w:t>
+      </w:r>
+    </w:p>
+    <w:p>
+      <w:pPr>
+        <w:widowControl/>
+        <w:numPr>
+          <w:ilvl w:val="0"/>
+          <w:numId w:val="1"/>
+        </w:numPr>
+        <w:shd w:val="clear" w:color="auto" w:fill="EEF0F4"/>
+        <w:tabs>
+          <w:tab w:val="clear" w:pos="720"/>
+          <w:tab w:val="left" w:pos="916"/>
+          <w:tab w:val="left" w:pos="1832"/>
+          <w:tab w:val="left" w:pos="2748"/>
+          <w:tab w:val="left" w:pos="3664"/>
+          <w:tab w:val="left" w:pos="4580"/>
+          <w:tab w:val="left" w:pos="5496"/>
+          <w:tab w:val="left" w:pos="6412"/>
+          <w:tab w:val="left" w:pos="7328"/>
+          <w:tab w:val="left" w:pos="8244"/>
+          <w:tab w:val="left" w:pos="9160"/>
+          <w:tab w:val="left" w:pos="10076"/>
+          <w:tab w:val="left" w:pos="10992"/>
+          <w:tab w:val="left" w:pos="11908"/>
+          <w:tab w:val="left" w:pos="12824"/>
+          <w:tab w:val="left" w:pos="13740"/>
+          <w:tab w:val="left" w:pos="14656"/>
+        </w:tabs>
+        <w:wordWrap w:val="0"/>
+        <w:spacing w:line="330" w:lineRule="atLeast"/>
+        <w:ind w:left="0"/>
+        <w:jc w:val="right"/>
+        <w:rPr>
+          <w:rFonts w:ascii="Consolas" w:eastAsia="宋体" w:hAnsi="Consolas" w:cs="宋体"/>
+          <w:color w:val="999999"/>
+          <w:kern w:val="0"/>
+          <w:szCs w:val="21"/>
+        </w:rPr>
+      </w:pPr>
+      <w:r>
+        <w:rPr>
+          <w:rFonts w:ascii="Consolas" w:eastAsia="宋体" w:hAnsi="Consolas" w:cs="宋体"/>
+          <w:color w:val="999999"/>
+          <w:kern w:val="0"/>
+          <w:szCs w:val="21"/>
+        </w:rPr>
+        <w:t>5</w:t>
+      </w:r>
+    </w:p>
+    <w:p>
+      <w:pPr>
+        <w:widowControl/>
+        <w:shd w:val="clear" w:color="auto" w:fill="FFFFFF"/>
+        <w:wordWrap w:val="0"/>
+        <w:spacing w:after="240" w:line="390" w:lineRule="atLeast"/>
+        <w:rPr>
+          <w:rFonts w:ascii="Arial" w:eastAsia="宋体" w:hAnsi="Arial" w:cs="Arial"/>
+          <w:color w:val="4F4F4F"/>
+          <w:kern w:val="0"/>
+          <w:sz w:val="24"/>
+          <w:szCs w:val="24"/>
+        </w:rPr>
+      </w:pPr>
+      <w:r>
+        <w:rPr>
+          <w:rFonts w:ascii="Arial" w:eastAsia="宋体" w:hAnsi="Arial" w:cs="Arial"/>
+          <w:color w:val="4F4F4F"/>
+          <w:kern w:val="0"/>
+          <w:sz w:val="24"/>
+          <w:szCs w:val="24"/>
+        </w:rPr>
+        <w:t>这样操作后会在</w:t>
+      </w:r>
+      <w:r>
+        <w:rPr>
+          <w:rFonts w:ascii="Arial" w:eastAsia="宋体" w:hAnsi="Arial" w:cs="Arial"/>
+          <w:color w:val="4F4F4F"/>
+          <w:kern w:val="0"/>
+          <w:sz w:val="24"/>
+          <w:szCs w:val="24"/>
+        </w:rPr>
+        <w:t xml:space="preserve"> feature </w:t>
+      </w:r>
+      <w:r>
+        <w:rPr>
+          <w:rFonts w:ascii="Arial" w:eastAsia="宋体" w:hAnsi="Arial" w:cs="Arial"/>
+          <w:color w:val="4F4F4F"/>
+          <w:kern w:val="0"/>
+          <w:sz w:val="24"/>
+          <w:szCs w:val="24"/>
+        </w:rPr>
+        <w:t>分支上产生一个新的</w:t>
+      </w:r>
+      <w:r>
+        <w:rPr>
+          <w:rFonts w:ascii="Arial" w:eastAsia="宋体" w:hAnsi="Arial" w:cs="Arial"/>
+          <w:color w:val="4F4F4F"/>
+          <w:kern w:val="0"/>
+          <w:sz w:val="24"/>
+          <w:szCs w:val="24"/>
+        </w:rPr>
+        <w:t xml:space="preserve"> commit, </w:t>
+      </w:r>
+      <w:r>
+        <w:rPr>
+          <w:rFonts w:ascii="Arial" w:eastAsia="宋体" w:hAnsi="Arial" w:cs="Arial"/>
+          <w:color w:val="4F4F4F"/>
+          <w:kern w:val="0"/>
+          <w:sz w:val="24"/>
+          <w:szCs w:val="24"/>
+        </w:rPr>
+        <w:t>这个</w:t>
+      </w:r>
+      <w:r>
+        <w:rPr>
+          <w:rFonts w:ascii="Arial" w:eastAsia="宋体" w:hAnsi="Arial" w:cs="Arial"/>
+          <w:color w:val="4F4F4F"/>
+          <w:kern w:val="0"/>
+          <w:sz w:val="24"/>
+          <w:szCs w:val="24"/>
+        </w:rPr>
+        <w:t>commit</w:t>
+      </w:r>
+      <w:r>
+        <w:rPr>
+          <w:rFonts w:ascii="Arial" w:eastAsia="宋体" w:hAnsi="Arial" w:cs="Arial"/>
+          <w:color w:val="4F4F4F"/>
+          <w:kern w:val="0"/>
+          <w:sz w:val="24"/>
+          <w:szCs w:val="24"/>
+        </w:rPr>
+        <w:t>就是包含了</w:t>
+      </w:r>
+      <w:r>
+        <w:rPr>
+          <w:rFonts w:ascii="Arial" w:eastAsia="宋体" w:hAnsi="Arial" w:cs="Arial"/>
+          <w:color w:val="4F4F4F"/>
+          <w:kern w:val="0"/>
+          <w:sz w:val="24"/>
+          <w:szCs w:val="24"/>
+        </w:rPr>
+        <w:t xml:space="preserve"> master </w:t>
+      </w:r>
+      <w:r>
+        <w:rPr>
+          <w:rFonts w:ascii="Arial" w:eastAsia="宋体" w:hAnsi="Arial" w:cs="Arial"/>
+          <w:color w:val="4F4F4F"/>
+          <w:kern w:val="0"/>
+          <w:sz w:val="24"/>
+          <w:szCs w:val="24"/>
+        </w:rPr>
+        <w:t>分支的修改。同时历史记录中也会包含这个</w:t>
+      </w:r>
+      <w:r>
+        <w:rPr>
+          <w:rFonts w:ascii="Arial" w:eastAsia="宋体" w:hAnsi="Arial" w:cs="Arial"/>
+          <w:color w:val="4F4F4F"/>
+          <w:kern w:val="0"/>
+          <w:sz w:val="24"/>
+          <w:szCs w:val="24"/>
+        </w:rPr>
+        <w:t xml:space="preserve"> commit </w:t>
+      </w:r>
+      <w:r>
+        <w:rPr>
+          <w:rFonts w:ascii="Arial" w:eastAsia="宋体" w:hAnsi="Arial" w:cs="Arial"/>
+          <w:color w:val="4F4F4F"/>
+          <w:kern w:val="0"/>
+          <w:sz w:val="24"/>
+          <w:szCs w:val="24"/>
+        </w:rPr>
+        <w:t>的信息。这样会有个好处，也会带来问题。</w:t>
+      </w:r>
+      <w:r>
+        <w:rPr>
+          <w:rFonts w:ascii="Arial" w:eastAsia="宋体" w:hAnsi="Arial" w:cs="Arial"/>
+          <w:color w:val="4F4F4F"/>
+          <w:kern w:val="0"/>
+          <w:sz w:val="24"/>
+          <w:szCs w:val="24"/>
+        </w:rPr>
+        <w:t> </w:t>
+      </w:r>
+      <w:r>
+        <w:rPr>
+          <w:rFonts w:ascii="Arial" w:eastAsia="宋体" w:hAnsi="Arial" w:cs="Arial"/>
+          <w:color w:val="4F4F4F"/>
+          <w:kern w:val="0"/>
+          <w:sz w:val="24"/>
+          <w:szCs w:val="24"/>
+        </w:rPr>
+        <w:br/>
+      </w:r>
+      <w:r>
+        <w:rPr>
+          <w:rFonts w:ascii="Arial" w:eastAsia="宋体" w:hAnsi="Arial" w:cs="Arial"/>
+          <w:b/>
+          <w:bCs/>
+          <w:color w:val="4F4F4F"/>
+          <w:kern w:val="0"/>
+          <w:sz w:val="24"/>
+          <w:szCs w:val="24"/>
+        </w:rPr>
+        <w:t>好处就是：</w:t>
+      </w:r>
+      <w:r>
+        <w:rPr>
+          <w:rFonts w:ascii="Arial" w:eastAsia="宋体" w:hAnsi="Arial" w:cs="Arial"/>
+          <w:b/>
+          <w:bCs/>
+          <w:color w:val="4F4F4F"/>
+          <w:kern w:val="0"/>
+          <w:sz w:val="24"/>
+          <w:szCs w:val="24"/>
+        </w:rPr>
+        <w:t xml:space="preserve">merge </w:t>
+      </w:r>
+      <w:r>
+        <w:rPr>
+          <w:rFonts w:ascii="Arial" w:eastAsia="宋体" w:hAnsi="Arial" w:cs="Arial"/>
+          <w:b/>
+          <w:bCs/>
+          <w:color w:val="4F4F4F"/>
+          <w:kern w:val="0"/>
+          <w:sz w:val="24"/>
+          <w:szCs w:val="24"/>
+        </w:rPr>
+        <w:t>是</w:t>
+      </w:r>
+      <w:r>
+        <w:rPr>
+          <w:rFonts w:ascii="Arial" w:eastAsia="宋体" w:hAnsi="Arial" w:cs="Arial"/>
+          <w:b/>
+          <w:bCs/>
+          <w:color w:val="4F4F4F"/>
+          <w:kern w:val="0"/>
+          <w:sz w:val="24"/>
+          <w:szCs w:val="24"/>
+        </w:rPr>
+        <w:t xml:space="preserve"> non-destructive </w:t>
+      </w:r>
+      <w:r>
+        <w:rPr>
+          <w:rFonts w:ascii="Arial" w:eastAsia="宋体" w:hAnsi="Arial" w:cs="Arial"/>
+          <w:b/>
+          <w:bCs/>
+          <w:color w:val="4F4F4F"/>
+          <w:kern w:val="0"/>
+          <w:sz w:val="24"/>
+          <w:szCs w:val="24"/>
+        </w:rPr>
+        <w:t>的操作，比较安全。（相对于</w:t>
+      </w:r>
+      <w:r>
+        <w:rPr>
+          <w:rFonts w:ascii="Arial" w:eastAsia="宋体" w:hAnsi="Arial" w:cs="Arial"/>
+          <w:b/>
+          <w:bCs/>
+          <w:color w:val="4F4F4F"/>
+          <w:kern w:val="0"/>
+          <w:sz w:val="24"/>
+          <w:szCs w:val="24"/>
+        </w:rPr>
+        <w:t>rebase</w:t>
+      </w:r>
+      <w:r>
+        <w:rPr>
+          <w:rFonts w:ascii="Arial" w:eastAsia="宋体" w:hAnsi="Arial" w:cs="Arial"/>
+          <w:b/>
+          <w:bCs/>
+          <w:color w:val="4F4F4F"/>
+          <w:kern w:val="0"/>
+          <w:sz w:val="24"/>
+          <w:szCs w:val="24"/>
+        </w:rPr>
+        <w:t>操作）</w:t>
+      </w:r>
+      <w:r>
+        <w:rPr>
+          <w:rFonts w:ascii="Arial" w:eastAsia="宋体" w:hAnsi="Arial" w:cs="Arial"/>
+          <w:color w:val="4F4F4F"/>
+          <w:kern w:val="0"/>
+          <w:sz w:val="24"/>
+          <w:szCs w:val="24"/>
+        </w:rPr>
+        <w:t> </w:t>
+      </w:r>
+      <w:r>
+        <w:rPr>
+          <w:rFonts w:ascii="Arial" w:eastAsia="宋体" w:hAnsi="Arial" w:cs="Arial"/>
+          <w:color w:val="4F4F4F"/>
+          <w:kern w:val="0"/>
+          <w:sz w:val="24"/>
+          <w:szCs w:val="24"/>
+        </w:rPr>
+        <w:br/>
+      </w:r>
+      <w:r>
+        <w:rPr>
+          <w:rFonts w:ascii="Arial" w:eastAsia="宋体" w:hAnsi="Arial" w:cs="Arial"/>
+          <w:b/>
+          <w:bCs/>
+          <w:color w:val="4F4F4F"/>
+          <w:kern w:val="0"/>
+          <w:sz w:val="24"/>
+          <w:szCs w:val="24"/>
+        </w:rPr>
+        <w:t>问题就是：如果</w:t>
+      </w:r>
+      <w:r>
+        <w:rPr>
+          <w:rFonts w:ascii="Arial" w:eastAsia="宋体" w:hAnsi="Arial" w:cs="Arial"/>
+          <w:b/>
+          <w:bCs/>
+          <w:color w:val="4F4F4F"/>
+          <w:kern w:val="0"/>
+          <w:sz w:val="24"/>
+          <w:szCs w:val="24"/>
+        </w:rPr>
+        <w:t>merge</w:t>
+      </w:r>
+      <w:r>
+        <w:rPr>
+          <w:rFonts w:ascii="Arial" w:eastAsia="宋体" w:hAnsi="Arial" w:cs="Arial"/>
+          <w:b/>
+          <w:bCs/>
+          <w:color w:val="4F4F4F"/>
+          <w:kern w:val="0"/>
+          <w:sz w:val="24"/>
+          <w:szCs w:val="24"/>
+        </w:rPr>
+        <w:t>频繁，那么</w:t>
+      </w:r>
+      <w:r>
+        <w:rPr>
+          <w:rFonts w:ascii="Arial" w:eastAsia="宋体" w:hAnsi="Arial" w:cs="Arial"/>
+          <w:b/>
+          <w:bCs/>
+          <w:color w:val="4F4F4F"/>
+          <w:kern w:val="0"/>
+          <w:sz w:val="24"/>
+          <w:szCs w:val="24"/>
+        </w:rPr>
+        <w:t xml:space="preserve"> feature </w:t>
+      </w:r>
+      <w:r>
+        <w:rPr>
+          <w:rFonts w:ascii="Arial" w:eastAsia="宋体" w:hAnsi="Arial" w:cs="Arial"/>
+          <w:b/>
+          <w:bCs/>
+          <w:color w:val="4F4F4F"/>
+          <w:kern w:val="0"/>
+          <w:sz w:val="24"/>
+          <w:szCs w:val="24"/>
+        </w:rPr>
+        <w:t>分支的历史记录中会包含很多个由于</w:t>
+      </w:r>
+      <w:r>
+        <w:rPr>
+          <w:rFonts w:ascii="Arial" w:eastAsia="宋体" w:hAnsi="Arial" w:cs="Arial"/>
+          <w:b/>
+          <w:bCs/>
+          <w:color w:val="4F4F4F"/>
+          <w:kern w:val="0"/>
+          <w:sz w:val="24"/>
+          <w:szCs w:val="24"/>
+        </w:rPr>
+        <w:t xml:space="preserve"> merge </w:t>
+      </w:r>
+      <w:r>
+        <w:rPr>
+          <w:rFonts w:ascii="Arial" w:eastAsia="宋体" w:hAnsi="Arial" w:cs="Arial"/>
+          <w:b/>
+          <w:bCs/>
+          <w:color w:val="4F4F4F"/>
+          <w:kern w:val="0"/>
+          <w:sz w:val="24"/>
+          <w:szCs w:val="24"/>
+        </w:rPr>
+        <w:t>产生的新</w:t>
+      </w:r>
+      <w:r>
+        <w:rPr>
+          <w:rFonts w:ascii="Arial" w:eastAsia="宋体" w:hAnsi="Arial" w:cs="Arial"/>
+          <w:b/>
+          <w:bCs/>
+          <w:color w:val="4F4F4F"/>
+          <w:kern w:val="0"/>
+          <w:sz w:val="24"/>
+          <w:szCs w:val="24"/>
+        </w:rPr>
+        <w:t xml:space="preserve"> commit </w:t>
+      </w:r>
+      <w:r>
+        <w:rPr>
+          <w:rFonts w:ascii="Arial" w:eastAsia="宋体" w:hAnsi="Arial" w:cs="Arial"/>
+          <w:b/>
+          <w:bCs/>
+          <w:color w:val="4F4F4F"/>
+          <w:kern w:val="0"/>
+          <w:sz w:val="24"/>
+          <w:szCs w:val="24"/>
+        </w:rPr>
+        <w:t>信息。这可能不是你希望看到了</w:t>
+      </w:r>
+      <w:r>
+        <w:rPr>
+          <w:rFonts w:ascii="Arial" w:eastAsia="宋体" w:hAnsi="Arial" w:cs="Arial"/>
+          <w:b/>
+          <w:bCs/>
+          <w:color w:val="4F4F4F"/>
+          <w:kern w:val="0"/>
+          <w:sz w:val="24"/>
+          <w:szCs w:val="24"/>
+        </w:rPr>
+        <w:t>…</w:t>
+      </w:r>
+      <w:r>
+        <w:rPr>
+          <w:rFonts w:ascii="Arial" w:eastAsia="宋体" w:hAnsi="Arial" w:cs="Arial"/>
+          <w:color w:val="4F4F4F"/>
+          <w:kern w:val="0"/>
+          <w:sz w:val="24"/>
+          <w:szCs w:val="24"/>
+        </w:rPr>
+        <w:t>）。</w:t>
+      </w:r>
+    </w:p>
+    <w:p>
+      <w:pPr>
+        <w:widowControl/>
+        <w:shd w:val="clear" w:color="auto" w:fill="FFFFFF"/>
+        <w:wordWrap w:val="0"/>
+        <w:spacing w:after="240" w:line="390" w:lineRule="atLeast"/>
+        <w:rPr>
+          <w:rFonts w:ascii="Arial" w:eastAsia="宋体" w:hAnsi="Arial" w:cs="Arial"/>
+          <w:color w:val="4F4F4F"/>
+          <w:kern w:val="0"/>
+          <w:sz w:val="24"/>
+          <w:szCs w:val="24"/>
+        </w:rPr>
+      </w:pPr>
+      <w:r>
+        <w:rPr>
+          <w:rFonts w:ascii="Arial" w:eastAsia="宋体" w:hAnsi="Arial" w:cs="Arial"/>
+          <w:color w:val="4F4F4F"/>
+          <w:kern w:val="0"/>
+          <w:sz w:val="24"/>
+          <w:szCs w:val="24"/>
+        </w:rPr>
+        <w:lastRenderedPageBreak/>
+        <w:t>如图：</w:t>
+      </w:r>
+      <w:r>
+        <w:rPr>
+          <w:rFonts w:ascii="Arial" w:eastAsia="宋体" w:hAnsi="Arial" w:cs="Arial"/>
+          <w:color w:val="4F4F4F"/>
+          <w:kern w:val="0"/>
+          <w:sz w:val="24"/>
+          <w:szCs w:val="24"/>
+        </w:rPr>
+        <w:t> </w:t>
+      </w:r>
+      <w:r>
+        <w:rPr>
+          <w:rFonts w:ascii="Arial" w:eastAsia="宋体" w:hAnsi="Arial" w:cs="Arial"/>
+          <w:color w:val="4F4F4F"/>
+          <w:kern w:val="0"/>
+          <w:sz w:val="24"/>
+          <w:szCs w:val="24"/>
+        </w:rPr>
+        <w:br/>
+      </w:r>
+      <w:r>
+        <w:rPr>
+          <w:rFonts w:ascii="Arial" w:eastAsia="宋体" w:hAnsi="Arial" w:cs="Arial"/>
+          <w:noProof/>
+          <w:color w:val="4F4F4F"/>
+          <w:kern w:val="0"/>
+          <w:sz w:val="24"/>
+          <w:szCs w:val="24"/>
+        </w:rPr>
+        <w:drawing>
+          <wp:inline distT="0" distB="0" distL="0" distR="0" wp14:anchorId="790F0EBE" wp14:editId="3263C813">
+            <wp:extent cx="6134100" cy="4105275"/>
+            <wp:effectExtent l="0" t="0" r="0" b="9525"/>
+            <wp:docPr id="3" name="图片 3" descr="这里写图片描述"/>
+            <wp:cNvGraphicFramePr>
+              <a:graphicFrameLocks xmlns:a="http://schemas.openxmlformats.org/drawingml/2006/main" noChangeAspect="1"/>
+            </wp:cNvGraphicFramePr>
+            <a:graphic xmlns:a="http://schemas.openxmlformats.org/drawingml/2006/main">
+              <a:graphicData uri="http://schemas.openxmlformats.org/drawingml/2006/picture">
+                <pic:pic xmlns:pic="http://schemas.openxmlformats.org/drawingml/2006/picture">
+                  <pic:nvPicPr>
+                    <pic:cNvPr id="0" name="Picture 1" descr="这里写图片描述"/>
+                    <pic:cNvPicPr>
+                      <a:picLocks noChangeAspect="1" noChangeArrowheads="1"/>
+                    </pic:cNvPicPr>
+                  </pic:nvPicPr>
+                  <pic:blipFill>
+                    <a:blip r:embed="rId8">
+                      <a:extLst>
+                        <a:ext uri="{28A0092B-C50C-407E-A947-70E740481C1C}">
+                          <a14:useLocalDpi xmlns:a14="http://schemas.microsoft.com/office/drawing/2010/main" val="0"/>
+                        </a:ext>
+                      </a:extLst>
+                    </a:blip>
+                    <a:srcRect/>
+                    <a:stretch>
+                      <a:fillRect/>
+                    </a:stretch>
+                  </pic:blipFill>
+                  <pic:spPr bwMode="auto">
+                    <a:xfrm>
+                      <a:off x="0" y="0"/>
+                      <a:ext cx="6134100" cy="4105275"/>
+                    </a:xfrm>
+                    <a:prstGeom prst="rect">
+                      <a:avLst/>
+                    </a:prstGeom>
+                    <a:noFill/>
+                    <a:ln>
+                      <a:noFill/>
+                    </a:ln>
+                  </pic:spPr>
+                </pic:pic>
+              </a:graphicData>
+            </a:graphic>
+          </wp:inline>
+        </w:drawing>
+      </w:r>
+    </w:p>
+    <w:p>
+      <w:pPr>
+        <w:widowControl/>
+        <w:shd w:val="clear" w:color="auto" w:fill="FFFFFF"/>
+        <w:wordWrap w:val="0"/>
+        <w:spacing w:after="240" w:line="390" w:lineRule="atLeast"/>
+        <w:rPr>
+          <w:rFonts w:ascii="Arial" w:eastAsia="宋体" w:hAnsi="Arial" w:cs="Arial"/>
+          <w:color w:val="4F4F4F"/>
+          <w:kern w:val="0"/>
+          <w:sz w:val="24"/>
+          <w:szCs w:val="24"/>
+        </w:rPr>
+      </w:pPr>
+      <w:r>
+        <w:rPr>
+          <w:rFonts w:ascii="Arial" w:eastAsia="宋体" w:hAnsi="Arial" w:cs="Arial"/>
+          <w:color w:val="4F4F4F"/>
+          <w:kern w:val="0"/>
+          <w:sz w:val="24"/>
+          <w:szCs w:val="24"/>
+        </w:rPr>
+        <w:t>方法</w:t>
+      </w:r>
+      <w:r>
+        <w:rPr>
+          <w:rFonts w:ascii="Arial" w:eastAsia="宋体" w:hAnsi="Arial" w:cs="Arial"/>
+          <w:color w:val="4F4F4F"/>
+          <w:kern w:val="0"/>
+          <w:sz w:val="24"/>
+          <w:szCs w:val="24"/>
+        </w:rPr>
+        <w:t>2</w:t>
+      </w:r>
+      <w:r>
+        <w:rPr>
+          <w:rFonts w:ascii="Arial" w:eastAsia="宋体" w:hAnsi="Arial" w:cs="Arial"/>
+          <w:color w:val="4F4F4F"/>
+          <w:kern w:val="0"/>
+          <w:sz w:val="24"/>
+          <w:szCs w:val="24"/>
+        </w:rPr>
+        <w:t>：</w:t>
+      </w:r>
+      <w:r>
+        <w:rPr>
+          <w:rFonts w:ascii="Arial" w:eastAsia="宋体" w:hAnsi="Arial" w:cs="Arial"/>
+          <w:color w:val="4F4F4F"/>
+          <w:kern w:val="0"/>
+          <w:sz w:val="24"/>
+          <w:szCs w:val="24"/>
+        </w:rPr>
+        <w:t xml:space="preserve"> rebase</w:t>
+      </w:r>
+    </w:p>
+    <w:p>
+      <w:pPr>
+        <w:widowControl/>
+        <w:shd w:val="clear" w:color="auto" w:fill="F6F8FA"/>
+        <w:tabs>
+          <w:tab w:val="left" w:pos="916"/>
+          <w:tab w:val="left" w:pos="1832"/>
+          <w:tab w:val="left" w:pos="2748"/>
+          <w:tab w:val="left" w:pos="3664"/>
+          <w:tab w:val="left" w:pos="4580"/>
+          <w:tab w:val="left" w:pos="5496"/>
+          <w:tab w:val="left" w:pos="6412"/>
+          <w:tab w:val="left" w:pos="7328"/>
+          <w:tab w:val="left" w:pos="8244"/>
+          <w:tab w:val="left" w:pos="9160"/>
+          <w:tab w:val="left" w:pos="10076"/>
+          <w:tab w:val="left" w:pos="10992"/>
+          <w:tab w:val="left" w:pos="11908"/>
+          <w:tab w:val="left" w:pos="12824"/>
+          <w:tab w:val="left" w:pos="13740"/>
+          <w:tab w:val="left" w:pos="14656"/>
+        </w:tabs>
+        <w:wordWrap w:val="0"/>
+        <w:spacing w:after="360" w:line="330" w:lineRule="atLeast"/>
+        <w:jc w:val="left"/>
+        <w:rPr>
+          <w:rFonts w:ascii="Consolas" w:eastAsia="宋体" w:hAnsi="Consolas" w:cs="宋体"/>
+          <w:color w:val="000000"/>
+          <w:kern w:val="0"/>
+          <w:szCs w:val="21"/>
+          <w:shd w:val="clear" w:color="auto" w:fill="F6F8FA"/>
+        </w:rPr>
+      </w:pPr>
+      <w:r>
+        <w:rPr>
+          <w:rFonts w:ascii="Consolas" w:eastAsia="宋体" w:hAnsi="Consolas" w:cs="宋体"/>
+          <w:color w:val="000000"/>
+          <w:kern w:val="0"/>
+          <w:szCs w:val="21"/>
+          <w:shd w:val="clear" w:color="auto" w:fill="F6F8FA"/>
+        </w:rPr>
+        <w:t>git checkout feature</w:t>
+      </w:r>
+    </w:p>
+    <w:p>
+      <w:pPr>
+        <w:widowControl/>
+        <w:shd w:val="clear" w:color="auto" w:fill="F6F8FA"/>
+        <w:tabs>
+          <w:tab w:val="left" w:pos="916"/>
+          <w:tab w:val="left" w:pos="1832"/>
+          <w:tab w:val="left" w:pos="2748"/>
+          <w:tab w:val="left" w:pos="3664"/>
+          <w:tab w:val="left" w:pos="4580"/>
+          <w:tab w:val="left" w:pos="5496"/>
+          <w:tab w:val="left" w:pos="6412"/>
+          <w:tab w:val="left" w:pos="7328"/>
+          <w:tab w:val="left" w:pos="8244"/>
+          <w:tab w:val="left" w:pos="9160"/>
+          <w:tab w:val="left" w:pos="10076"/>
+          <w:tab w:val="left" w:pos="10992"/>
+          <w:tab w:val="left" w:pos="11908"/>
+          <w:tab w:val="left" w:pos="12824"/>
+          <w:tab w:val="left" w:pos="13740"/>
+          <w:tab w:val="left" w:pos="14656"/>
+        </w:tabs>
+        <w:wordWrap w:val="0"/>
+        <w:spacing w:after="360" w:line="330" w:lineRule="atLeast"/>
+        <w:jc w:val="left"/>
+        <w:rPr>
+          <w:rFonts w:ascii="Consolas" w:eastAsia="宋体" w:hAnsi="Consolas" w:cs="宋体"/>
+          <w:color w:val="000000"/>
+          <w:kern w:val="0"/>
+          <w:szCs w:val="21"/>
+        </w:rPr>
+      </w:pPr>
+      <w:r>
+        <w:rPr>
+          <w:rFonts w:ascii="Consolas" w:eastAsia="宋体" w:hAnsi="Consolas" w:cs="宋体"/>
+          <w:color w:val="000000"/>
+          <w:kern w:val="0"/>
+          <w:szCs w:val="21"/>
+          <w:shd w:val="clear" w:color="auto" w:fill="F6F8FA"/>
+        </w:rPr>
+        <w:t xml:space="preserve">git rebase master </w:t>
+      </w:r>
+      <w:r>
+        <w:rPr>
+          <w:rFonts w:ascii="Consolas" w:eastAsia="宋体" w:hAnsi="Consolas" w:cs="宋体"/>
+          <w:color w:val="880000"/>
+          <w:kern w:val="0"/>
+          <w:szCs w:val="21"/>
+          <w:shd w:val="clear" w:color="auto" w:fill="F6F8FA"/>
+        </w:rPr>
+        <w:t xml:space="preserve">// </w:t>
+      </w:r>
+      <w:r>
+        <w:rPr>
+          <w:rFonts w:ascii="Consolas" w:eastAsia="宋体" w:hAnsi="Consolas" w:cs="宋体"/>
+          <w:color w:val="880000"/>
+          <w:kern w:val="0"/>
+          <w:szCs w:val="21"/>
+          <w:shd w:val="clear" w:color="auto" w:fill="F6F8FA"/>
+        </w:rPr>
+        <w:t>将</w:t>
+      </w:r>
+      <w:r>
+        <w:rPr>
+          <w:rFonts w:ascii="Consolas" w:eastAsia="宋体" w:hAnsi="Consolas" w:cs="宋体"/>
+          <w:color w:val="880000"/>
+          <w:kern w:val="0"/>
+          <w:szCs w:val="21"/>
+          <w:shd w:val="clear" w:color="auto" w:fill="F6F8FA"/>
+        </w:rPr>
+        <w:t xml:space="preserve"> master </w:t>
+      </w:r>
+      <w:r>
+        <w:rPr>
+          <w:rFonts w:ascii="Consolas" w:eastAsia="宋体" w:hAnsi="Consolas" w:cs="宋体"/>
+          <w:color w:val="880000"/>
+          <w:kern w:val="0"/>
+          <w:szCs w:val="21"/>
+          <w:shd w:val="clear" w:color="auto" w:fill="F6F8FA"/>
+        </w:rPr>
+        <w:t>上的修改合并到</w:t>
+      </w:r>
+      <w:r>
+        <w:rPr>
+          <w:rFonts w:ascii="Consolas" w:eastAsia="宋体" w:hAnsi="Consolas" w:cs="宋体"/>
+          <w:color w:val="880000"/>
+          <w:kern w:val="0"/>
+          <w:szCs w:val="21"/>
+          <w:shd w:val="clear" w:color="auto" w:fill="F6F8FA"/>
+        </w:rPr>
+        <w:t xml:space="preserve"> feature </w:t>
+      </w:r>
+      <w:r>
+        <w:rPr>
+          <w:rFonts w:ascii="Consolas" w:eastAsia="宋体" w:hAnsi="Consolas" w:cs="宋体"/>
+          <w:color w:val="880000"/>
+          <w:kern w:val="0"/>
+          <w:szCs w:val="21"/>
+          <w:shd w:val="clear" w:color="auto" w:fill="F6F8FA"/>
+        </w:rPr>
+        <w:t>分支（当前分支）。</w:t>
+      </w:r>
+    </w:p>
+    <w:p>
+      <w:pPr>
+        <w:widowControl/>
+        <w:numPr>
+          <w:ilvl w:val="0"/>
+          <w:numId w:val="2"/>
+        </w:numPr>
+        <w:shd w:val="clear" w:color="auto" w:fill="EEF0F4"/>
+        <w:tabs>
+          <w:tab w:val="clear" w:pos="720"/>
+          <w:tab w:val="left" w:pos="916"/>
+          <w:tab w:val="left" w:pos="1832"/>
+          <w:tab w:val="left" w:pos="2748"/>
+          <w:tab w:val="left" w:pos="3664"/>
+          <w:tab w:val="left" w:pos="4580"/>
+          <w:tab w:val="left" w:pos="5496"/>
+          <w:tab w:val="left" w:pos="6412"/>
+          <w:tab w:val="left" w:pos="7328"/>
+          <w:tab w:val="left" w:pos="8244"/>
+          <w:tab w:val="left" w:pos="9160"/>
+          <w:tab w:val="left" w:pos="10076"/>
+          <w:tab w:val="left" w:pos="10992"/>
+          <w:tab w:val="left" w:pos="11908"/>
+          <w:tab w:val="left" w:pos="12824"/>
+          <w:tab w:val="left" w:pos="13740"/>
+          <w:tab w:val="left" w:pos="14656"/>
+        </w:tabs>
+        <w:wordWrap w:val="0"/>
+        <w:spacing w:line="330" w:lineRule="atLeast"/>
+        <w:ind w:left="0"/>
+        <w:jc w:val="right"/>
+        <w:rPr>
+          <w:rFonts w:ascii="Consolas" w:eastAsia="宋体" w:hAnsi="Consolas" w:cs="宋体"/>
+          <w:color w:val="999999"/>
+          <w:kern w:val="0"/>
+          <w:szCs w:val="21"/>
+        </w:rPr>
+      </w:pPr>
+      <w:r>
+        <w:rPr>
+          <w:rFonts w:ascii="Consolas" w:eastAsia="宋体" w:hAnsi="Consolas" w:cs="宋体"/>
+          <w:color w:val="999999"/>
+          <w:kern w:val="0"/>
+          <w:szCs w:val="21"/>
+        </w:rPr>
+        <w:t>1</w:t>
+      </w:r>
+    </w:p>
+    <w:p>
+      <w:pPr>
+        <w:widowControl/>
+        <w:numPr>
+          <w:ilvl w:val="0"/>
+          <w:numId w:val="2"/>
+        </w:numPr>
+        <w:shd w:val="clear" w:color="auto" w:fill="EEF0F4"/>
+        <w:tabs>
+          <w:tab w:val="clear" w:pos="720"/>
+          <w:tab w:val="left" w:pos="916"/>
+          <w:tab w:val="left" w:pos="1832"/>
+          <w:tab w:val="left" w:pos="2748"/>
+          <w:tab w:val="left" w:pos="3664"/>
+          <w:tab w:val="left" w:pos="4580"/>
+          <w:tab w:val="left" w:pos="5496"/>
+          <w:tab w:val="left" w:pos="6412"/>
+          <w:tab w:val="left" w:pos="7328"/>
+          <w:tab w:val="left" w:pos="8244"/>
+          <w:tab w:val="left" w:pos="9160"/>
+          <w:tab w:val="left" w:pos="10076"/>
+          <w:tab w:val="left" w:pos="10992"/>
+          <w:tab w:val="left" w:pos="11908"/>
+          <w:tab w:val="left" w:pos="12824"/>
+          <w:tab w:val="left" w:pos="13740"/>
+          <w:tab w:val="left" w:pos="14656"/>
+        </w:tabs>
+        <w:wordWrap w:val="0"/>
+        <w:spacing w:line="330" w:lineRule="atLeast"/>
+        <w:ind w:left="0"/>
+        <w:jc w:val="right"/>
+        <w:rPr>
+          <w:rFonts w:ascii="Consolas" w:eastAsia="宋体" w:hAnsi="Consolas" w:cs="宋体"/>
+          <w:color w:val="999999"/>
+          <w:kern w:val="0"/>
+          <w:szCs w:val="21"/>
+        </w:rPr>
+      </w:pPr>
+      <w:r>
+        <w:rPr>
+          <w:rFonts w:ascii="Consolas" w:eastAsia="宋体" w:hAnsi="Consolas" w:cs="宋体"/>
+          <w:color w:val="999999"/>
+          <w:kern w:val="0"/>
+          <w:szCs w:val="21"/>
+        </w:rPr>
+        <w:t>2</w:t>
+      </w:r>
+    </w:p>
+    <w:p>
+      <w:pPr>
+        <w:widowControl/>
+        <w:shd w:val="clear" w:color="auto" w:fill="FFFFFF"/>
+        <w:wordWrap w:val="0"/>
+        <w:spacing w:after="240" w:line="390" w:lineRule="atLeast"/>
+        <w:rPr>
+          <w:rFonts w:ascii="Arial" w:eastAsia="宋体" w:hAnsi="Arial" w:cs="Arial"/>
+          <w:color w:val="4F4F4F"/>
+          <w:kern w:val="0"/>
+          <w:sz w:val="24"/>
+          <w:szCs w:val="24"/>
+        </w:rPr>
+      </w:pPr>
+      <w:r>
+        <w:rPr>
+          <w:rFonts w:ascii="Arial" w:eastAsia="宋体" w:hAnsi="Arial" w:cs="Arial"/>
+          <w:color w:val="4F4F4F"/>
+          <w:kern w:val="0"/>
+          <w:sz w:val="24"/>
+          <w:szCs w:val="24"/>
+        </w:rPr>
+        <w:t xml:space="preserve">rebase </w:t>
+      </w:r>
+      <w:r>
+        <w:rPr>
+          <w:rFonts w:ascii="Arial" w:eastAsia="宋体" w:hAnsi="Arial" w:cs="Arial"/>
+          <w:color w:val="4F4F4F"/>
+          <w:kern w:val="0"/>
+          <w:sz w:val="24"/>
+          <w:szCs w:val="24"/>
+        </w:rPr>
+        <w:t>会将</w:t>
+      </w:r>
+      <w:r>
+        <w:rPr>
+          <w:rFonts w:ascii="Arial" w:eastAsia="宋体" w:hAnsi="Arial" w:cs="Arial"/>
+          <w:color w:val="4F4F4F"/>
+          <w:kern w:val="0"/>
+          <w:sz w:val="24"/>
+          <w:szCs w:val="24"/>
+        </w:rPr>
+        <w:t xml:space="preserve"> feature </w:t>
+      </w:r>
+      <w:r>
+        <w:rPr>
+          <w:rFonts w:ascii="Arial" w:eastAsia="宋体" w:hAnsi="Arial" w:cs="Arial"/>
+          <w:color w:val="4F4F4F"/>
+          <w:kern w:val="0"/>
+          <w:sz w:val="24"/>
+          <w:szCs w:val="24"/>
+        </w:rPr>
+        <w:t>上的历史</w:t>
+      </w:r>
+      <w:r>
+        <w:rPr>
+          <w:rFonts w:ascii="Arial" w:eastAsia="宋体" w:hAnsi="Arial" w:cs="Arial"/>
+          <w:color w:val="4F4F4F"/>
+          <w:kern w:val="0"/>
+          <w:sz w:val="24"/>
+          <w:szCs w:val="24"/>
+        </w:rPr>
+        <w:t xml:space="preserve"> commit </w:t>
+      </w:r>
+      <w:r>
+        <w:rPr>
+          <w:rFonts w:ascii="Arial" w:eastAsia="宋体" w:hAnsi="Arial" w:cs="Arial"/>
+          <w:color w:val="4F4F4F"/>
+          <w:kern w:val="0"/>
+          <w:sz w:val="24"/>
+          <w:szCs w:val="24"/>
+        </w:rPr>
+        <w:t>全部修改，并且用新的提交覆盖之（即下图中的</w:t>
+      </w:r>
+      <w:r>
+        <w:rPr>
+          <w:rFonts w:ascii="Arial" w:eastAsia="宋体" w:hAnsi="Arial" w:cs="Arial"/>
+          <w:color w:val="4F4F4F"/>
+          <w:kern w:val="0"/>
+          <w:sz w:val="24"/>
+          <w:szCs w:val="24"/>
+        </w:rPr>
+        <w:t> </w:t>
+      </w:r>
+      <w:r>
+        <w:rPr>
+          <w:rFonts w:ascii="Arial" w:eastAsia="宋体" w:hAnsi="Arial" w:cs="Arial"/>
+          <w:b/>
+          <w:bCs/>
+          <w:color w:val="4F4F4F"/>
+          <w:kern w:val="0"/>
+          <w:sz w:val="24"/>
+          <w:szCs w:val="24"/>
+        </w:rPr>
+        <w:t>Brand New Commit</w:t>
+      </w:r>
+      <w:r>
+        <w:rPr>
+          <w:rFonts w:ascii="Arial" w:eastAsia="宋体" w:hAnsi="Arial" w:cs="Arial"/>
+          <w:color w:val="4F4F4F"/>
+          <w:kern w:val="0"/>
+          <w:sz w:val="24"/>
+          <w:szCs w:val="24"/>
+        </w:rPr>
+        <w:t>）。</w:t>
+      </w:r>
+      <w:r>
+        <w:rPr>
+          <w:rFonts w:ascii="Arial" w:eastAsia="宋体" w:hAnsi="Arial" w:cs="Arial"/>
+          <w:color w:val="4F4F4F"/>
+          <w:kern w:val="0"/>
+          <w:sz w:val="24"/>
+          <w:szCs w:val="24"/>
+        </w:rPr>
+        <w:t> </w:t>
+      </w:r>
+      <w:r>
+        <w:rPr>
+          <w:rFonts w:ascii="Arial" w:eastAsia="宋体" w:hAnsi="Arial" w:cs="Arial"/>
+          <w:color w:val="4F4F4F"/>
+          <w:kern w:val="0"/>
+          <w:sz w:val="24"/>
+          <w:szCs w:val="24"/>
+        </w:rPr>
+        <w:br/>
+      </w:r>
+      <w:r>
+        <w:rPr>
+          <w:rFonts w:ascii="Arial" w:eastAsia="宋体" w:hAnsi="Arial" w:cs="Arial"/>
+          <w:color w:val="4F4F4F"/>
+          <w:kern w:val="0"/>
+          <w:sz w:val="24"/>
+          <w:szCs w:val="24"/>
+        </w:rPr>
+        <w:t>看起来就是你的</w:t>
+      </w:r>
+      <w:r>
+        <w:rPr>
+          <w:rFonts w:ascii="Arial" w:eastAsia="宋体" w:hAnsi="Arial" w:cs="Arial"/>
+          <w:color w:val="4F4F4F"/>
+          <w:kern w:val="0"/>
+          <w:sz w:val="24"/>
+          <w:szCs w:val="24"/>
+        </w:rPr>
+        <w:t xml:space="preserve"> feature </w:t>
+      </w:r>
+      <w:r>
+        <w:rPr>
+          <w:rFonts w:ascii="Arial" w:eastAsia="宋体" w:hAnsi="Arial" w:cs="Arial"/>
+          <w:color w:val="4F4F4F"/>
+          <w:kern w:val="0"/>
+          <w:sz w:val="24"/>
+          <w:szCs w:val="24"/>
+        </w:rPr>
+        <w:t>分支从一个开始就是在最新的</w:t>
+      </w:r>
+      <w:r>
+        <w:rPr>
+          <w:rFonts w:ascii="Arial" w:eastAsia="宋体" w:hAnsi="Arial" w:cs="Arial"/>
+          <w:color w:val="4F4F4F"/>
+          <w:kern w:val="0"/>
+          <w:sz w:val="24"/>
+          <w:szCs w:val="24"/>
+        </w:rPr>
+        <w:t xml:space="preserve"> master </w:t>
+      </w:r>
+      <w:r>
+        <w:rPr>
+          <w:rFonts w:ascii="Arial" w:eastAsia="宋体" w:hAnsi="Arial" w:cs="Arial"/>
+          <w:color w:val="4F4F4F"/>
+          <w:kern w:val="0"/>
+          <w:sz w:val="24"/>
+          <w:szCs w:val="24"/>
+        </w:rPr>
+        <w:t>上开发的</w:t>
+      </w:r>
+      <w:r>
+        <w:rPr>
+          <w:rFonts w:ascii="Arial" w:eastAsia="宋体" w:hAnsi="Arial" w:cs="Arial"/>
+          <w:color w:val="4F4F4F"/>
+          <w:kern w:val="0"/>
+          <w:sz w:val="24"/>
+          <w:szCs w:val="24"/>
+        </w:rPr>
+        <w:t xml:space="preserve">( </w:t>
+      </w:r>
+      <w:r>
+        <w:rPr>
+          <w:rFonts w:ascii="Arial" w:eastAsia="宋体" w:hAnsi="Arial" w:cs="Arial"/>
+          <w:color w:val="4F4F4F"/>
+          <w:kern w:val="0"/>
+          <w:sz w:val="24"/>
+          <w:szCs w:val="24"/>
+        </w:rPr>
+        <w:t>新的</w:t>
+      </w:r>
+      <w:r>
+        <w:rPr>
+          <w:rFonts w:ascii="Arial" w:eastAsia="宋体" w:hAnsi="Arial" w:cs="Arial"/>
+          <w:color w:val="4F4F4F"/>
+          <w:kern w:val="0"/>
+          <w:sz w:val="24"/>
+          <w:szCs w:val="24"/>
+        </w:rPr>
+        <w:t>master</w:t>
+      </w:r>
+      <w:r>
+        <w:rPr>
+          <w:rFonts w:ascii="Arial" w:eastAsia="宋体" w:hAnsi="Arial" w:cs="Arial"/>
+          <w:color w:val="4F4F4F"/>
+          <w:kern w:val="0"/>
+          <w:sz w:val="24"/>
+          <w:szCs w:val="24"/>
+        </w:rPr>
+        <w:t>跑到了你分支的最开始处</w:t>
+      </w:r>
+      <w:r>
+        <w:rPr>
+          <w:rFonts w:ascii="Arial" w:eastAsia="宋体" w:hAnsi="Arial" w:cs="Arial"/>
+          <w:color w:val="4F4F4F"/>
+          <w:kern w:val="0"/>
+          <w:sz w:val="24"/>
+          <w:szCs w:val="24"/>
+        </w:rPr>
+        <w:t xml:space="preserve"> )</w:t>
+      </w:r>
+      <w:r>
+        <w:rPr>
+          <w:rFonts w:ascii="Arial" w:eastAsia="宋体" w:hAnsi="Arial" w:cs="Arial"/>
+          <w:color w:val="4F4F4F"/>
+          <w:kern w:val="0"/>
+          <w:sz w:val="24"/>
+          <w:szCs w:val="24"/>
+        </w:rPr>
+        <w:t>。</w:t>
+      </w:r>
+    </w:p>
+    <w:p>
+      <w:pPr>
+        <w:widowControl/>
+        <w:shd w:val="clear" w:color="auto" w:fill="FFFFFF"/>
+        <w:wordWrap w:val="0"/>
+        <w:spacing w:after="240" w:line="390" w:lineRule="atLeast"/>
+        <w:rPr>
+          <w:rFonts w:ascii="Arial" w:eastAsia="宋体" w:hAnsi="Arial" w:cs="Arial"/>
+          <w:color w:val="4F4F4F"/>
+          <w:kern w:val="0"/>
+          <w:sz w:val="24"/>
+          <w:szCs w:val="24"/>
+        </w:rPr>
+      </w:pPr>
+      <w:r>
+        <w:rPr>
+          <w:rFonts w:ascii="Arial" w:eastAsia="宋体" w:hAnsi="Arial" w:cs="Arial"/>
+          <w:color w:val="4F4F4F"/>
+          <w:kern w:val="0"/>
+          <w:sz w:val="24"/>
+          <w:szCs w:val="24"/>
+        </w:rPr>
+        <w:lastRenderedPageBreak/>
+        <w:t>如图（注意比较与上图</w:t>
+      </w:r>
+      <w:r>
+        <w:rPr>
+          <w:rFonts w:ascii="Arial" w:eastAsia="宋体" w:hAnsi="Arial" w:cs="Arial"/>
+          <w:color w:val="4F4F4F"/>
+          <w:kern w:val="0"/>
+          <w:sz w:val="24"/>
+          <w:szCs w:val="24"/>
+        </w:rPr>
+        <w:t xml:space="preserve"> merge </w:t>
+      </w:r>
+      <w:r>
+        <w:rPr>
+          <w:rFonts w:ascii="Arial" w:eastAsia="宋体" w:hAnsi="Arial" w:cs="Arial"/>
+          <w:color w:val="4F4F4F"/>
+          <w:kern w:val="0"/>
+          <w:sz w:val="24"/>
+          <w:szCs w:val="24"/>
+        </w:rPr>
+        <w:t>的差异）：</w:t>
+      </w:r>
+      <w:r>
+        <w:rPr>
+          <w:rFonts w:ascii="Arial" w:eastAsia="宋体" w:hAnsi="Arial" w:cs="Arial"/>
+          <w:color w:val="4F4F4F"/>
+          <w:kern w:val="0"/>
+          <w:sz w:val="24"/>
+          <w:szCs w:val="24"/>
+        </w:rPr>
+        <w:t> </w:t>
+      </w:r>
+      <w:r>
+        <w:rPr>
+          <w:rFonts w:ascii="Arial" w:eastAsia="宋体" w:hAnsi="Arial" w:cs="Arial"/>
+          <w:color w:val="4F4F4F"/>
+          <w:kern w:val="0"/>
+          <w:sz w:val="24"/>
+          <w:szCs w:val="24"/>
+        </w:rPr>
+        <w:br/>
+      </w:r>
+      <w:r>
+        <w:rPr>
+          <w:rFonts w:ascii="Arial" w:eastAsia="宋体" w:hAnsi="Arial" w:cs="Arial"/>
+          <w:noProof/>
+          <w:color w:val="4F4F4F"/>
+          <w:kern w:val="0"/>
+          <w:sz w:val="24"/>
+          <w:szCs w:val="24"/>
+        </w:rPr>
+        <w:drawing>
+          <wp:inline distT="0" distB="0" distL="0" distR="0" wp14:anchorId="51B59020" wp14:editId="7ED511D8">
+            <wp:extent cx="6572250" cy="4076700"/>
+            <wp:effectExtent l="0" t="0" r="0" b="0"/>
+            <wp:docPr id="2" name="图片 2" descr="这里写图片描述"/>
+            <wp:cNvGraphicFramePr>
+              <a:graphicFrameLocks xmlns:a="http://schemas.openxmlformats.org/drawingml/2006/main" noChangeAspect="1"/>
+            </wp:cNvGraphicFramePr>
+            <a:graphic xmlns:a="http://schemas.openxmlformats.org/drawingml/2006/main">
+              <a:graphicData uri="http://schemas.openxmlformats.org/drawingml/2006/picture">
+                <pic:pic xmlns:pic="http://schemas.openxmlformats.org/drawingml/2006/picture">
+                  <pic:nvPicPr>
+                    <pic:cNvPr id="0" name="Picture 2" descr="这里写图片描述"/>
+                    <pic:cNvPicPr>
+                      <a:picLocks noChangeAspect="1" noChangeArrowheads="1"/>
+                    </pic:cNvPicPr>
+                  </pic:nvPicPr>
+                  <pic:blipFill>
+                    <a:blip r:embed="rId9">
+                      <a:extLst>
+                        <a:ext uri="{28A0092B-C50C-407E-A947-70E740481C1C}">
+                          <a14:useLocalDpi xmlns:a14="http://schemas.microsoft.com/office/drawing/2010/main" val="0"/>
+                        </a:ext>
+                      </a:extLst>
+                    </a:blip>
+                    <a:srcRect/>
+                    <a:stretch>
+                      <a:fillRect/>
+                    </a:stretch>
+                  </pic:blipFill>
+                  <pic:spPr bwMode="auto">
+                    <a:xfrm>
+                      <a:off x="0" y="0"/>
+                      <a:ext cx="6572250" cy="4076700"/>
+                    </a:xfrm>
+                    <a:prstGeom prst="rect">
+                      <a:avLst/>
+                    </a:prstGeom>
+                    <a:noFill/>
+                    <a:ln>
+                      <a:noFill/>
+                    </a:ln>
+                  </pic:spPr>
+                </pic:pic>
+              </a:graphicData>
+            </a:graphic>
+          </wp:inline>
+        </w:drawing>
+      </w:r>
+    </w:p>
+    <w:p>
+      <w:pPr>
+        <w:widowControl/>
+        <w:shd w:val="clear" w:color="auto" w:fill="FFFFFF"/>
+        <w:wordWrap w:val="0"/>
+        <w:spacing w:after="240" w:line="390" w:lineRule="atLeast"/>
+        <w:rPr>
+          <w:rFonts w:ascii="Arial" w:eastAsia="宋体" w:hAnsi="Arial" w:cs="Arial"/>
+          <w:color w:val="4F4F4F"/>
+          <w:kern w:val="0"/>
+          <w:sz w:val="24"/>
+          <w:szCs w:val="24"/>
+        </w:rPr>
+      </w:pPr>
+      <w:r>
+        <w:rPr>
+          <w:rFonts w:ascii="Arial" w:eastAsia="宋体" w:hAnsi="Arial" w:cs="Arial"/>
+          <w:color w:val="4F4F4F"/>
+          <w:kern w:val="0"/>
+          <w:sz w:val="24"/>
+          <w:szCs w:val="24"/>
+        </w:rPr>
+        <w:t>一个注意点就是不要将</w:t>
+      </w:r>
+      <w:r>
+        <w:rPr>
+          <w:rFonts w:ascii="Arial" w:eastAsia="宋体" w:hAnsi="Arial" w:cs="Arial"/>
+          <w:color w:val="4F4F4F"/>
+          <w:kern w:val="0"/>
+          <w:sz w:val="24"/>
+          <w:szCs w:val="24"/>
+        </w:rPr>
+        <w:t xml:space="preserve"> master </w:t>
+      </w:r>
+      <w:r>
+        <w:rPr>
+          <w:rFonts w:ascii="Arial" w:eastAsia="宋体" w:hAnsi="Arial" w:cs="Arial"/>
+          <w:color w:val="4F4F4F"/>
+          <w:kern w:val="0"/>
+          <w:sz w:val="24"/>
+          <w:szCs w:val="24"/>
+        </w:rPr>
+        <w:t>分支</w:t>
+      </w:r>
+      <w:r>
+        <w:rPr>
+          <w:rFonts w:ascii="Arial" w:eastAsia="宋体" w:hAnsi="Arial" w:cs="Arial"/>
+          <w:color w:val="4F4F4F"/>
+          <w:kern w:val="0"/>
+          <w:sz w:val="24"/>
+          <w:szCs w:val="24"/>
+        </w:rPr>
+        <w:t xml:space="preserve"> rebase </w:t>
+      </w:r>
+      <w:r>
+        <w:rPr>
+          <w:rFonts w:ascii="Arial" w:eastAsia="宋体" w:hAnsi="Arial" w:cs="Arial"/>
+          <w:color w:val="4F4F4F"/>
+          <w:kern w:val="0"/>
+          <w:sz w:val="24"/>
+          <w:szCs w:val="24"/>
+        </w:rPr>
+        <w:t>到其他分支上面。这样会导致该</w:t>
+      </w:r>
+      <w:r>
+        <w:rPr>
+          <w:rFonts w:ascii="Arial" w:eastAsia="宋体" w:hAnsi="Arial" w:cs="Arial"/>
+          <w:color w:val="4F4F4F"/>
+          <w:kern w:val="0"/>
+          <w:sz w:val="24"/>
+          <w:szCs w:val="24"/>
+        </w:rPr>
+        <w:t xml:space="preserve"> master </w:t>
+      </w:r>
+      <w:r>
+        <w:rPr>
+          <w:rFonts w:ascii="Arial" w:eastAsia="宋体" w:hAnsi="Arial" w:cs="Arial"/>
+          <w:color w:val="4F4F4F"/>
+          <w:kern w:val="0"/>
+          <w:sz w:val="24"/>
+          <w:szCs w:val="24"/>
+        </w:rPr>
+        <w:t>分支和其他人的</w:t>
+      </w:r>
+      <w:r>
+        <w:rPr>
+          <w:rFonts w:ascii="Arial" w:eastAsia="宋体" w:hAnsi="Arial" w:cs="Arial"/>
+          <w:color w:val="4F4F4F"/>
+          <w:kern w:val="0"/>
+          <w:sz w:val="24"/>
+          <w:szCs w:val="24"/>
+        </w:rPr>
+        <w:t xml:space="preserve"> master </w:t>
+      </w:r>
+      <w:r>
+        <w:rPr>
+          <w:rFonts w:ascii="Arial" w:eastAsia="宋体" w:hAnsi="Arial" w:cs="Arial"/>
+          <w:color w:val="4F4F4F"/>
+          <w:kern w:val="0"/>
+          <w:sz w:val="24"/>
+          <w:szCs w:val="24"/>
+        </w:rPr>
+        <w:t>分支的历史记录不一样。然后你还得将你的</w:t>
+      </w:r>
+      <w:r>
+        <w:rPr>
+          <w:rFonts w:ascii="Arial" w:eastAsia="宋体" w:hAnsi="Arial" w:cs="Arial"/>
+          <w:color w:val="4F4F4F"/>
+          <w:kern w:val="0"/>
+          <w:sz w:val="24"/>
+          <w:szCs w:val="24"/>
+        </w:rPr>
+        <w:t xml:space="preserve"> master </w:t>
+      </w:r>
+      <w:r>
+        <w:rPr>
+          <w:rFonts w:ascii="Arial" w:eastAsia="宋体" w:hAnsi="Arial" w:cs="Arial"/>
+          <w:color w:val="4F4F4F"/>
+          <w:kern w:val="0"/>
+          <w:sz w:val="24"/>
+          <w:szCs w:val="24"/>
+        </w:rPr>
+        <w:t>分支与别人的</w:t>
+      </w:r>
+      <w:r>
+        <w:rPr>
+          <w:rFonts w:ascii="Arial" w:eastAsia="宋体" w:hAnsi="Arial" w:cs="Arial"/>
+          <w:color w:val="4F4F4F"/>
+          <w:kern w:val="0"/>
+          <w:sz w:val="24"/>
+          <w:szCs w:val="24"/>
+        </w:rPr>
+        <w:t>master</w:t>
+      </w:r>
+      <w:r>
+        <w:rPr>
+          <w:rFonts w:ascii="Arial" w:eastAsia="宋体" w:hAnsi="Arial" w:cs="Arial"/>
+          <w:color w:val="4F4F4F"/>
+          <w:kern w:val="0"/>
+          <w:sz w:val="24"/>
+          <w:szCs w:val="24"/>
+        </w:rPr>
+        <w:t>分支</w:t>
+      </w:r>
+      <w:r>
+        <w:rPr>
+          <w:rFonts w:ascii="Arial" w:eastAsia="宋体" w:hAnsi="Arial" w:cs="Arial"/>
+          <w:color w:val="4F4F4F"/>
+          <w:kern w:val="0"/>
+          <w:sz w:val="24"/>
+          <w:szCs w:val="24"/>
+        </w:rPr>
+        <w:t>merge</w:t>
+      </w:r>
+      <w:r>
+        <w:rPr>
+          <w:rFonts w:ascii="Arial" w:eastAsia="宋体" w:hAnsi="Arial" w:cs="Arial"/>
+          <w:color w:val="4F4F4F"/>
+          <w:kern w:val="0"/>
+          <w:sz w:val="24"/>
+          <w:szCs w:val="24"/>
+        </w:rPr>
+        <w:t>。</w:t>
+      </w:r>
+    </w:p>
+    <w:p>
+      <w:pPr>
+        <w:widowControl/>
+        <w:shd w:val="clear" w:color="auto" w:fill="FFFFFF"/>
+        <w:wordWrap w:val="0"/>
+        <w:spacing w:after="240" w:line="390" w:lineRule="atLeast"/>
+        <w:rPr>
+          <w:rFonts w:ascii="Arial" w:eastAsia="宋体" w:hAnsi="Arial" w:cs="Arial"/>
+          <w:color w:val="4F4F4F"/>
+          <w:kern w:val="0"/>
+          <w:sz w:val="24"/>
+          <w:szCs w:val="24"/>
+        </w:rPr>
+      </w:pPr>
+      <w:r>
+        <w:rPr>
+          <w:rFonts w:ascii="Arial" w:eastAsia="宋体" w:hAnsi="Arial" w:cs="Arial"/>
+          <w:color w:val="4F4F4F"/>
+          <w:kern w:val="0"/>
+          <w:sz w:val="24"/>
+          <w:szCs w:val="24"/>
+        </w:rPr>
+        <w:t>所以，在</w:t>
+      </w:r>
+      <w:r>
+        <w:rPr>
+          <w:rFonts w:ascii="Arial" w:eastAsia="宋体" w:hAnsi="Arial" w:cs="Arial"/>
+          <w:color w:val="4F4F4F"/>
+          <w:kern w:val="0"/>
+          <w:sz w:val="24"/>
+          <w:szCs w:val="24"/>
+        </w:rPr>
+        <w:t xml:space="preserve"> rebase </w:t>
+      </w:r>
+      <w:r>
+        <w:rPr>
+          <w:rFonts w:ascii="Arial" w:eastAsia="宋体" w:hAnsi="Arial" w:cs="Arial"/>
+          <w:color w:val="4F4F4F"/>
+          <w:kern w:val="0"/>
+          <w:sz w:val="24"/>
+          <w:szCs w:val="24"/>
+        </w:rPr>
+        <w:t>一个分支前想一下别人有没有</w:t>
+      </w:r>
+      <w:r>
+        <w:rPr>
+          <w:rFonts w:ascii="Arial" w:eastAsia="宋体" w:hAnsi="Arial" w:cs="Arial"/>
+          <w:color w:val="4F4F4F"/>
+          <w:kern w:val="0"/>
+          <w:sz w:val="24"/>
+          <w:szCs w:val="24"/>
+        </w:rPr>
+        <w:t xml:space="preserve"> watch </w:t>
+      </w:r>
+      <w:r>
+        <w:rPr>
+          <w:rFonts w:ascii="Arial" w:eastAsia="宋体" w:hAnsi="Arial" w:cs="Arial"/>
+          <w:color w:val="4F4F4F"/>
+          <w:kern w:val="0"/>
+          <w:sz w:val="24"/>
+          <w:szCs w:val="24"/>
+        </w:rPr>
+        <w:t>这个分支，</w:t>
+      </w:r>
+      <w:r>
+        <w:rPr>
+          <w:rFonts w:ascii="Arial" w:eastAsia="宋体" w:hAnsi="Arial" w:cs="Arial"/>
+          <w:color w:val="4F4F4F"/>
+          <w:kern w:val="0"/>
+          <w:sz w:val="24"/>
+          <w:szCs w:val="24"/>
+        </w:rPr>
+        <w:t xml:space="preserve"> </w:t>
+      </w:r>
+      <w:r>
+        <w:rPr>
+          <w:rFonts w:ascii="Arial" w:eastAsia="宋体" w:hAnsi="Arial" w:cs="Arial"/>
+          <w:color w:val="4F4F4F"/>
+          <w:kern w:val="0"/>
+          <w:sz w:val="24"/>
+          <w:szCs w:val="24"/>
+        </w:rPr>
+        <w:t>因为</w:t>
+      </w:r>
+      <w:r>
+        <w:rPr>
+          <w:rFonts w:ascii="Arial" w:eastAsia="宋体" w:hAnsi="Arial" w:cs="Arial"/>
+          <w:color w:val="4F4F4F"/>
+          <w:kern w:val="0"/>
+          <w:sz w:val="24"/>
+          <w:szCs w:val="24"/>
+        </w:rPr>
+        <w:t xml:space="preserve">rebase </w:t>
+      </w:r>
+      <w:r>
+        <w:rPr>
+          <w:rFonts w:ascii="Arial" w:eastAsia="宋体" w:hAnsi="Arial" w:cs="Arial"/>
+          <w:color w:val="4F4F4F"/>
+          <w:kern w:val="0"/>
+          <w:sz w:val="24"/>
+          <w:szCs w:val="24"/>
+        </w:rPr>
+        <w:t>会将该分支的历史提交修改。</w:t>
+      </w:r>
+    </w:p>
+    <w:p>
+      <w:pPr>
+        <w:rPr>
+          <w:rFonts w:hint="eastAsia"/>
+        </w:rPr>
+      </w:pPr>
+    </w:p>
     <w:sectPr>
       <w:pgSz w:w="11906" w:h="16838"/>
       <w:pgMar w:top="1440" w:right="1800" w:bottom="1440" w:left="1800" w:header="851" w:footer="992" w:gutter="0"/>
@@ -1785,6 +3920,315 @@
     </w:p>
   </w:footnote>
 </w:footnotes>
+</file>
+
+<file path=word/numbering.xml><?xml version="1.0" encoding="utf-8"?>
+<w:numbering xmlns:wpc="http://schemas.microsoft.com/office/word/2010/wordprocessingCanvas" xmlns:cx="http://schemas.microsoft.com/office/drawing/2014/chartex" xmlns:cx1="http://schemas.microsoft.com/office/drawing/2015/9/8/chartex" xmlns:cx2="http://schemas.microsoft.com/office/drawing/2015/10/21/chartex" xmlns:cx3="http://schemas.microsoft.com/office/drawing/2016/5/9/chartex" xmlns:cx4="http://schemas.microsoft.com/office/drawing/2016/5/10/chartex" xmlns:cx5="http://schemas.microsoft.com/office/drawing/2016/5/11/chartex" xmlns:cx6="http://schemas.microsoft.com/office/drawing/2016/5/12/chartex" xmlns:cx7="http://schemas.microsoft.com/office/drawing/2016/5/13/chartex" xmlns:cx8="http://schemas.microsoft.com/office/drawing/2016/5/14/chartex" xmlns:mc="http://schemas.openxmlformats.org/markup-compatibility/2006" xmlns:aink="http://schemas.microsoft.com/office/drawing/2016/ink" xmlns:am3d="http://schemas.microsoft.com/office/drawing/2017/model3d" xmlns:o="urn:schemas-microsoft-com:office:office" xmlns:r="http://schemas.openxmlformats.org/officeDocument/2006/relationships" xmlns:m="http://schemas.openxmlformats.org/officeDocument/2006/math" xmlns:v="urn:schemas-microsoft-com:vml" xmlns:wp14="http://schemas.microsoft.com/office/word/2010/wordprocessingDrawing" xmlns:wp="http://schemas.openxmlformats.org/drawingml/2006/wordprocessingDrawing" xmlns:w10="urn:schemas-microsoft-com:office:word" xmlns:w="http://schemas.openxmlformats.org/wordprocessingml/2006/main" xmlns:w14="http://schemas.microsoft.com/office/word/2010/wordml" xmlns:w15="http://schemas.microsoft.com/office/word/2012/wordml" xmlns:w16cid="http://schemas.microsoft.com/office/word/2016/wordml/cid" xmlns:w16se="http://schemas.microsoft.com/office/word/2015/wordml/symex" xmlns:wpg="http://schemas.microsoft.com/office/word/2010/wordprocessingGroup" xmlns:wpi="http://schemas.microsoft.com/office/word/2010/wordprocessingInk" xmlns:wne="http://schemas.microsoft.com/office/word/2006/wordml" xmlns:wps="http://schemas.microsoft.com/office/word/2010/wordprocessingShape" mc:Ignorable="w14 w15 w16se w16cid wp14">
+  <w:abstractNum w:abstractNumId="0" w15:restartNumberingAfterBreak="0">
+    <w:nsid w:val="10E25ED2"/>
+    <w:multiLevelType w:val="multilevel"/>
+    <w:tmpl w:val="F1980E9A"/>
+    <w:lvl w:ilvl="0">
+      <w:start w:val="1"/>
+      <w:numFmt w:val="bullet"/>
+      <w:lvlText w:val=""/>
+      <w:lvlJc w:val="left"/>
+      <w:pPr>
+        <w:tabs>
+          <w:tab w:val="num" w:pos="720"/>
+        </w:tabs>
+        <w:ind w:left="720" w:hanging="360"/>
+      </w:pPr>
+      <w:rPr>
+        <w:rFonts w:ascii="Symbol" w:hAnsi="Symbol" w:hint="default"/>
+        <w:sz w:val="20"/>
+      </w:rPr>
+    </w:lvl>
+    <w:lvl w:ilvl="1" w:tentative="1">
+      <w:start w:val="1"/>
+      <w:numFmt w:val="bullet"/>
+      <w:lvlText w:val="o"/>
+      <w:lvlJc w:val="left"/>
+      <w:pPr>
+        <w:tabs>
+          <w:tab w:val="num" w:pos="1440"/>
+        </w:tabs>
+        <w:ind w:left="1440" w:hanging="360"/>
+      </w:pPr>
+      <w:rPr>
+        <w:rFonts w:ascii="Courier New" w:hAnsi="Courier New" w:hint="default"/>
+        <w:sz w:val="20"/>
+      </w:rPr>
+    </w:lvl>
+    <w:lvl w:ilvl="2" w:tentative="1">
+      <w:start w:val="1"/>
+      <w:numFmt w:val="bullet"/>
+      <w:lvlText w:val=""/>
+      <w:lvlJc w:val="left"/>
+      <w:pPr>
+        <w:tabs>
+          <w:tab w:val="num" w:pos="2160"/>
+        </w:tabs>
+        <w:ind w:left="2160" w:hanging="360"/>
+      </w:pPr>
+      <w:rPr>
+        <w:rFonts w:ascii="Wingdings" w:hAnsi="Wingdings" w:hint="default"/>
+        <w:sz w:val="20"/>
+      </w:rPr>
+    </w:lvl>
+    <w:lvl w:ilvl="3" w:tentative="1">
+      <w:start w:val="1"/>
+      <w:numFmt w:val="bullet"/>
+      <w:lvlText w:val=""/>
+      <w:lvlJc w:val="left"/>
+      <w:pPr>
+        <w:tabs>
+          <w:tab w:val="num" w:pos="2880"/>
+        </w:tabs>
+        <w:ind w:left="2880" w:hanging="360"/>
+      </w:pPr>
+      <w:rPr>
+        <w:rFonts w:ascii="Wingdings" w:hAnsi="Wingdings" w:hint="default"/>
+        <w:sz w:val="20"/>
+      </w:rPr>
+    </w:lvl>
+    <w:lvl w:ilvl="4" w:tentative="1">
+      <w:start w:val="1"/>
+      <w:numFmt w:val="bullet"/>
+      <w:lvlText w:val=""/>
+      <w:lvlJc w:val="left"/>
+      <w:pPr>
+        <w:tabs>
+          <w:tab w:val="num" w:pos="3600"/>
+        </w:tabs>
+        <w:ind w:left="3600" w:hanging="360"/>
+      </w:pPr>
+      <w:rPr>
+        <w:rFonts w:ascii="Wingdings" w:hAnsi="Wingdings" w:hint="default"/>
+        <w:sz w:val="20"/>
+      </w:rPr>
+    </w:lvl>
+    <w:lvl w:ilvl="5" w:tentative="1">
+      <w:start w:val="1"/>
+      <w:numFmt w:val="bullet"/>
+      <w:lvlText w:val=""/>
+      <w:lvlJc w:val="left"/>
+      <w:pPr>
+        <w:tabs>
+          <w:tab w:val="num" w:pos="4320"/>
+        </w:tabs>
+        <w:ind w:left="4320" w:hanging="360"/>
+      </w:pPr>
+      <w:rPr>
+        <w:rFonts w:ascii="Wingdings" w:hAnsi="Wingdings" w:hint="default"/>
+        <w:sz w:val="20"/>
+      </w:rPr>
+    </w:lvl>
+    <w:lvl w:ilvl="6" w:tentative="1">
+      <w:start w:val="1"/>
+      <w:numFmt w:val="bullet"/>
+      <w:lvlText w:val=""/>
+      <w:lvlJc w:val="left"/>
+      <w:pPr>
+        <w:tabs>
+          <w:tab w:val="num" w:pos="5040"/>
+        </w:tabs>
+        <w:ind w:left="5040" w:hanging="360"/>
+      </w:pPr>
+      <w:rPr>
+        <w:rFonts w:ascii="Wingdings" w:hAnsi="Wingdings" w:hint="default"/>
+        <w:sz w:val="20"/>
+      </w:rPr>
+    </w:lvl>
+    <w:lvl w:ilvl="7" w:tentative="1">
+      <w:start w:val="1"/>
+      <w:numFmt w:val="bullet"/>
+      <w:lvlText w:val=""/>
+      <w:lvlJc w:val="left"/>
+      <w:pPr>
+        <w:tabs>
+          <w:tab w:val="num" w:pos="5760"/>
+        </w:tabs>
+        <w:ind w:left="5760" w:hanging="360"/>
+      </w:pPr>
+      <w:rPr>
+        <w:rFonts w:ascii="Wingdings" w:hAnsi="Wingdings" w:hint="default"/>
+        <w:sz w:val="20"/>
+      </w:rPr>
+    </w:lvl>
+    <w:lvl w:ilvl="8" w:tentative="1">
+      <w:start w:val="1"/>
+      <w:numFmt w:val="bullet"/>
+      <w:lvlText w:val=""/>
+      <w:lvlJc w:val="left"/>
+      <w:pPr>
+        <w:tabs>
+          <w:tab w:val="num" w:pos="6480"/>
+        </w:tabs>
+        <w:ind w:left="6480" w:hanging="360"/>
+      </w:pPr>
+      <w:rPr>
+        <w:rFonts w:ascii="Wingdings" w:hAnsi="Wingdings" w:hint="default"/>
+        <w:sz w:val="20"/>
+      </w:rPr>
+    </w:lvl>
+  </w:abstractNum>
+  <w:abstractNum w:abstractNumId="1" w15:restartNumberingAfterBreak="0">
+    <w:nsid w:val="32AB0075"/>
+    <w:multiLevelType w:val="multilevel"/>
+    <w:tmpl w:val="47C261E6"/>
+    <w:lvl w:ilvl="0">
+      <w:start w:val="1"/>
+      <w:numFmt w:val="bullet"/>
+      <w:lvlText w:val=""/>
+      <w:lvlJc w:val="left"/>
+      <w:pPr>
+        <w:tabs>
+          <w:tab w:val="num" w:pos="720"/>
+        </w:tabs>
+        <w:ind w:left="720" w:hanging="360"/>
+      </w:pPr>
+      <w:rPr>
+        <w:rFonts w:ascii="Symbol" w:hAnsi="Symbol" w:hint="default"/>
+        <w:sz w:val="20"/>
+      </w:rPr>
+    </w:lvl>
+    <w:lvl w:ilvl="1" w:tentative="1">
+      <w:start w:val="1"/>
+      <w:numFmt w:val="bullet"/>
+      <w:lvlText w:val="o"/>
+      <w:lvlJc w:val="left"/>
+      <w:pPr>
+        <w:tabs>
+          <w:tab w:val="num" w:pos="1440"/>
+        </w:tabs>
+        <w:ind w:left="1440" w:hanging="360"/>
+      </w:pPr>
+      <w:rPr>
+        <w:rFonts w:ascii="Courier New" w:hAnsi="Courier New" w:hint="default"/>
+        <w:sz w:val="20"/>
+      </w:rPr>
+    </w:lvl>
+    <w:lvl w:ilvl="2" w:tentative="1">
+      <w:start w:val="1"/>
+      <w:numFmt w:val="bullet"/>
+      <w:lvlText w:val=""/>
+      <w:lvlJc w:val="left"/>
+      <w:pPr>
+        <w:tabs>
+          <w:tab w:val="num" w:pos="2160"/>
+        </w:tabs>
+        <w:ind w:left="2160" w:hanging="360"/>
+      </w:pPr>
+      <w:rPr>
+        <w:rFonts w:ascii="Wingdings" w:hAnsi="Wingdings" w:hint="default"/>
+        <w:sz w:val="20"/>
+      </w:rPr>
+    </w:lvl>
+    <w:lvl w:ilvl="3" w:tentative="1">
+      <w:start w:val="1"/>
+      <w:numFmt w:val="bullet"/>
+      <w:lvlText w:val=""/>
+      <w:lvlJc w:val="left"/>
+      <w:pPr>
+        <w:tabs>
+          <w:tab w:val="num" w:pos="2880"/>
+        </w:tabs>
+        <w:ind w:left="2880" w:hanging="360"/>
+      </w:pPr>
+      <w:rPr>
+        <w:rFonts w:ascii="Wingdings" w:hAnsi="Wingdings" w:hint="default"/>
+        <w:sz w:val="20"/>
+      </w:rPr>
+    </w:lvl>
+    <w:lvl w:ilvl="4" w:tentative="1">
+      <w:start w:val="1"/>
+      <w:numFmt w:val="bullet"/>
+      <w:lvlText w:val=""/>
+      <w:lvlJc w:val="left"/>
+      <w:pPr>
+        <w:tabs>
+          <w:tab w:val="num" w:pos="3600"/>
+        </w:tabs>
+        <w:ind w:left="3600" w:hanging="360"/>
+      </w:pPr>
+      <w:rPr>
+        <w:rFonts w:ascii="Wingdings" w:hAnsi="Wingdings" w:hint="default"/>
+        <w:sz w:val="20"/>
+      </w:rPr>
+    </w:lvl>
+    <w:lvl w:ilvl="5" w:tentative="1">
+      <w:start w:val="1"/>
+      <w:numFmt w:val="bullet"/>
+      <w:lvlText w:val=""/>
+      <w:lvlJc w:val="left"/>
+      <w:pPr>
+        <w:tabs>
+          <w:tab w:val="num" w:pos="4320"/>
+        </w:tabs>
+        <w:ind w:left="4320" w:hanging="360"/>
+      </w:pPr>
+      <w:rPr>
+        <w:rFonts w:ascii="Wingdings" w:hAnsi="Wingdings" w:hint="default"/>
+        <w:sz w:val="20"/>
+      </w:rPr>
+    </w:lvl>
+    <w:lvl w:ilvl="6" w:tentative="1">
+      <w:start w:val="1"/>
+      <w:numFmt w:val="bullet"/>
+      <w:lvlText w:val=""/>
+      <w:lvlJc w:val="left"/>
+      <w:pPr>
+        <w:tabs>
+          <w:tab w:val="num" w:pos="5040"/>
+        </w:tabs>
+        <w:ind w:left="5040" w:hanging="360"/>
+      </w:pPr>
+      <w:rPr>
+        <w:rFonts w:ascii="Wingdings" w:hAnsi="Wingdings" w:hint="default"/>
+        <w:sz w:val="20"/>
+      </w:rPr>
+    </w:lvl>
+    <w:lvl w:ilvl="7" w:tentative="1">
+      <w:start w:val="1"/>
+      <w:numFmt w:val="bullet"/>
+      <w:lvlText w:val=""/>
+      <w:lvlJc w:val="left"/>
+      <w:pPr>
+        <w:tabs>
+          <w:tab w:val="num" w:pos="5760"/>
+        </w:tabs>
+        <w:ind w:left="5760" w:hanging="360"/>
+      </w:pPr>
+      <w:rPr>
+        <w:rFonts w:ascii="Wingdings" w:hAnsi="Wingdings" w:hint="default"/>
+        <w:sz w:val="20"/>
+      </w:rPr>
+    </w:lvl>
+    <w:lvl w:ilvl="8" w:tentative="1">
+      <w:start w:val="1"/>
+      <w:numFmt w:val="bullet"/>
+      <w:lvlText w:val=""/>
+      <w:lvlJc w:val="left"/>
+      <w:pPr>
+        <w:tabs>
+          <w:tab w:val="num" w:pos="6480"/>
+        </w:tabs>
+        <w:ind w:left="6480" w:hanging="360"/>
+      </w:pPr>
+      <w:rPr>
+        <w:rFonts w:ascii="Wingdings" w:hAnsi="Wingdings" w:hint="default"/>
+        <w:sz w:val="20"/>
+      </w:rPr>
+    </w:lvl>
+  </w:abstractNum>
+  <w:num w:numId="1">
+    <w:abstractNumId w:val="1"/>
+  </w:num>
+  <w:num w:numId="2">
+    <w:abstractNumId w:val="0"/>
+  </w:num>
+</w:numbering>
 </file>
 
 <file path=word/styles.xml><?xml version="1.0" encoding="utf-8"?>
@@ -2331,6 +4775,67 @@
       <w:bCs/>
     </w:rPr>
   </w:style>
+  <w:style w:type="paragraph" w:styleId="HTML0">
+    <w:name w:val="HTML Preformatted"/>
+    <w:basedOn w:val="a"/>
+    <w:link w:val="HTML1"/>
+    <w:uiPriority w:val="99"/>
+    <w:semiHidden/>
+    <w:unhideWhenUsed/>
+    <w:rsid w:val="00121310"/>
+    <w:pPr>
+      <w:widowControl/>
+      <w:tabs>
+        <w:tab w:val="left" w:pos="916"/>
+        <w:tab w:val="left" w:pos="1832"/>
+        <w:tab w:val="left" w:pos="2748"/>
+        <w:tab w:val="left" w:pos="3664"/>
+        <w:tab w:val="left" w:pos="4580"/>
+        <w:tab w:val="left" w:pos="5496"/>
+        <w:tab w:val="left" w:pos="6412"/>
+        <w:tab w:val="left" w:pos="7328"/>
+        <w:tab w:val="left" w:pos="8244"/>
+        <w:tab w:val="left" w:pos="9160"/>
+        <w:tab w:val="left" w:pos="10076"/>
+        <w:tab w:val="left" w:pos="10992"/>
+        <w:tab w:val="left" w:pos="11908"/>
+        <w:tab w:val="left" w:pos="12824"/>
+        <w:tab w:val="left" w:pos="13740"/>
+        <w:tab w:val="left" w:pos="14656"/>
+      </w:tabs>
+      <w:jc w:val="left"/>
+    </w:pPr>
+    <w:rPr>
+      <w:rFonts w:ascii="宋体" w:eastAsia="宋体" w:hAnsi="宋体" w:cs="宋体"/>
+      <w:kern w:val="0"/>
+      <w:sz w:val="24"/>
+      <w:szCs w:val="24"/>
+    </w:rPr>
+  </w:style>
+  <w:style w:type="character" w:customStyle="1" w:styleId="HTML1">
+    <w:name w:val="HTML 预设格式 字符"/>
+    <w:basedOn w:val="a0"/>
+    <w:link w:val="HTML0"/>
+    <w:uiPriority w:val="99"/>
+    <w:semiHidden/>
+    <w:rsid w:val="00121310"/>
+    <w:rPr>
+      <w:rFonts w:ascii="宋体" w:eastAsia="宋体" w:hAnsi="宋体" w:cs="宋体"/>
+      <w:kern w:val="0"/>
+      <w:sz w:val="24"/>
+      <w:szCs w:val="24"/>
+    </w:rPr>
+  </w:style>
+  <w:style w:type="character" w:customStyle="1" w:styleId="hljs-builtin">
+    <w:name w:val="hljs-built_in"/>
+    <w:basedOn w:val="a0"/>
+    <w:rsid w:val="00121310"/>
+  </w:style>
+  <w:style w:type="character" w:customStyle="1" w:styleId="hljs-comment">
+    <w:name w:val="hljs-comment"/>
+    <w:basedOn w:val="a0"/>
+    <w:rsid w:val="00121310"/>
+  </w:style>
 </w:styles>
 </file>
 

</xml_diff>